<commit_message>
Derniere mis a jour
</commit_message>
<xml_diff>
--- a/Merise/tp_AgenceVoyage/Merise - TP AgenceVoyage - MD v1.0.1.docx
+++ b/Merise/tp_AgenceVoyage/Merise - TP AgenceVoyage - MD v1.0.1.docx
@@ -491,7 +491,7 @@
             </w:rPr>
             <w:fldChar w:fldCharType="separate"/>
           </w:r>
-          <w:hyperlink w:anchor="_Toc46841267" w:history="1">
+          <w:hyperlink w:anchor="_Toc47517951" w:history="1">
             <w:r>
               <w:rPr>
                 <w:rStyle w:val="Lienhypertexte"/>
@@ -518,7 +518,7 @@
                 <w:noProof/>
                 <w:webHidden/>
               </w:rPr>
-              <w:instrText xml:space="preserve"> PAGEREF _Toc46841267 \h </w:instrText>
+              <w:instrText xml:space="preserve"> PAGEREF _Toc47517951 \h </w:instrText>
             </w:r>
             <w:r>
               <w:rPr>
@@ -560,7 +560,7 @@
               <w:lang w:eastAsia="fr-FR"/>
             </w:rPr>
           </w:pPr>
-          <w:hyperlink w:anchor="_Toc46841268" w:history="1">
+          <w:hyperlink w:anchor="_Toc47517952" w:history="1">
             <w:r>
               <w:rPr>
                 <w:rStyle w:val="Lienhypertexte"/>
@@ -587,7 +587,7 @@
                 <w:noProof/>
                 <w:webHidden/>
               </w:rPr>
-              <w:instrText xml:space="preserve"> PAGEREF _Toc46841268 \h </w:instrText>
+              <w:instrText xml:space="preserve"> PAGEREF _Toc47517952 \h </w:instrText>
             </w:r>
             <w:r>
               <w:rPr>
@@ -629,7 +629,7 @@
               <w:lang w:eastAsia="fr-FR"/>
             </w:rPr>
           </w:pPr>
-          <w:hyperlink w:anchor="_Toc46841269" w:history="1">
+          <w:hyperlink w:anchor="_Toc47517953" w:history="1">
             <w:r>
               <w:rPr>
                 <w:rStyle w:val="Lienhypertexte"/>
@@ -656,7 +656,7 @@
                 <w:noProof/>
                 <w:webHidden/>
               </w:rPr>
-              <w:instrText xml:space="preserve"> PAGEREF _Toc46841269 \h </w:instrText>
+              <w:instrText xml:space="preserve"> PAGEREF _Toc47517953 \h </w:instrText>
             </w:r>
             <w:r>
               <w:rPr>
@@ -698,7 +698,7 @@
               <w:lang w:eastAsia="fr-FR"/>
             </w:rPr>
           </w:pPr>
-          <w:hyperlink w:anchor="_Toc46841270" w:history="1">
+          <w:hyperlink w:anchor="_Toc47517954" w:history="1">
             <w:r>
               <w:rPr>
                 <w:rStyle w:val="Lienhypertexte"/>
@@ -727,7 +727,7 @@
                 <w:noProof/>
                 <w:webHidden/>
               </w:rPr>
-              <w:instrText xml:space="preserve"> PAGEREF _Toc46841270 \h </w:instrText>
+              <w:instrText xml:space="preserve"> PAGEREF _Toc47517954 \h </w:instrText>
             </w:r>
             <w:r>
               <w:rPr>
@@ -769,7 +769,7 @@
               <w:lang w:eastAsia="fr-FR"/>
             </w:rPr>
           </w:pPr>
-          <w:hyperlink w:anchor="_Toc46841271" w:history="1">
+          <w:hyperlink w:anchor="_Toc47517955" w:history="1">
             <w:r>
               <w:rPr>
                 <w:rStyle w:val="Lienhypertexte"/>
@@ -798,7 +798,7 @@
                 <w:noProof/>
                 <w:webHidden/>
               </w:rPr>
-              <w:instrText xml:space="preserve"> PAGEREF _Toc46841271 \h </w:instrText>
+              <w:instrText xml:space="preserve"> PAGEREF _Toc47517955 \h </w:instrText>
             </w:r>
             <w:r>
               <w:rPr>
@@ -840,7 +840,7 @@
               <w:lang w:eastAsia="fr-FR"/>
             </w:rPr>
           </w:pPr>
-          <w:hyperlink w:anchor="_Toc46841272" w:history="1">
+          <w:hyperlink w:anchor="_Toc47517956" w:history="1">
             <w:r>
               <w:rPr>
                 <w:rStyle w:val="Lienhypertexte"/>
@@ -869,7 +869,7 @@
                 <w:noProof/>
                 <w:webHidden/>
               </w:rPr>
-              <w:instrText xml:space="preserve"> PAGEREF _Toc46841272 \h </w:instrText>
+              <w:instrText xml:space="preserve"> PAGEREF _Toc47517956 \h </w:instrText>
             </w:r>
             <w:r>
               <w:rPr>
@@ -911,7 +911,7 @@
               <w:lang w:eastAsia="fr-FR"/>
             </w:rPr>
           </w:pPr>
-          <w:hyperlink w:anchor="_Toc46841273" w:history="1">
+          <w:hyperlink w:anchor="_Toc47517957" w:history="1">
             <w:r>
               <w:rPr>
                 <w:rStyle w:val="Lienhypertexte"/>
@@ -940,7 +940,7 @@
                 <w:noProof/>
                 <w:webHidden/>
               </w:rPr>
-              <w:instrText xml:space="preserve"> PAGEREF _Toc46841273 \h </w:instrText>
+              <w:instrText xml:space="preserve"> PAGEREF _Toc47517957 \h </w:instrText>
             </w:r>
             <w:r>
               <w:rPr>
@@ -982,7 +982,7 @@
               <w:lang w:eastAsia="fr-FR"/>
             </w:rPr>
           </w:pPr>
-          <w:hyperlink w:anchor="_Toc46841274" w:history="1">
+          <w:hyperlink w:anchor="_Toc47517958" w:history="1">
             <w:r>
               <w:rPr>
                 <w:rStyle w:val="Lienhypertexte"/>
@@ -1011,7 +1011,7 @@
                 <w:noProof/>
                 <w:webHidden/>
               </w:rPr>
-              <w:instrText xml:space="preserve"> PAGEREF _Toc46841274 \h </w:instrText>
+              <w:instrText xml:space="preserve"> PAGEREF _Toc47517958 \h </w:instrText>
             </w:r>
             <w:r>
               <w:rPr>
@@ -1053,7 +1053,7 @@
               <w:lang w:eastAsia="fr-FR"/>
             </w:rPr>
           </w:pPr>
-          <w:hyperlink w:anchor="_Toc46841275" w:history="1">
+          <w:hyperlink w:anchor="_Toc47517959" w:history="1">
             <w:r>
               <w:rPr>
                 <w:rStyle w:val="Lienhypertexte"/>
@@ -1082,7 +1082,7 @@
                 <w:noProof/>
                 <w:webHidden/>
               </w:rPr>
-              <w:instrText xml:space="preserve"> PAGEREF _Toc46841275 \h </w:instrText>
+              <w:instrText xml:space="preserve"> PAGEREF _Toc47517959 \h </w:instrText>
             </w:r>
             <w:r>
               <w:rPr>
@@ -1102,7 +1102,7 @@
                 <w:noProof/>
                 <w:webHidden/>
               </w:rPr>
-              <w:t>6</w:t>
+              <w:t>0</w:t>
             </w:r>
             <w:r>
               <w:rPr>
@@ -1124,7 +1124,7 @@
               <w:lang w:eastAsia="fr-FR"/>
             </w:rPr>
           </w:pPr>
-          <w:hyperlink w:anchor="_Toc46841276" w:history="1">
+          <w:hyperlink w:anchor="_Toc47517960" w:history="1">
             <w:r>
               <w:rPr>
                 <w:rStyle w:val="Lienhypertexte"/>
@@ -1153,7 +1153,7 @@
                 <w:noProof/>
                 <w:webHidden/>
               </w:rPr>
-              <w:instrText xml:space="preserve"> PAGEREF _Toc46841276 \h </w:instrText>
+              <w:instrText xml:space="preserve"> PAGEREF _Toc47517960 \h </w:instrText>
             </w:r>
             <w:r>
               <w:rPr>
@@ -1173,7 +1173,7 @@
                 <w:noProof/>
                 <w:webHidden/>
               </w:rPr>
-              <w:t>7</w:t>
+              <w:t>0</w:t>
             </w:r>
             <w:r>
               <w:rPr>
@@ -1195,7 +1195,7 @@
               <w:lang w:eastAsia="fr-FR"/>
             </w:rPr>
           </w:pPr>
-          <w:hyperlink w:anchor="_Toc46841277" w:history="1">
+          <w:hyperlink w:anchor="_Toc47517961" w:history="1">
             <w:r>
               <w:rPr>
                 <w:rStyle w:val="Lienhypertexte"/>
@@ -1224,7 +1224,7 @@
                 <w:noProof/>
                 <w:webHidden/>
               </w:rPr>
-              <w:instrText xml:space="preserve"> PAGEREF _Toc46841277 \h </w:instrText>
+              <w:instrText xml:space="preserve"> PAGEREF _Toc47517961 \h </w:instrText>
             </w:r>
             <w:r>
               <w:rPr>
@@ -1244,7 +1244,7 @@
                 <w:noProof/>
                 <w:webHidden/>
               </w:rPr>
-              <w:t>8</w:t>
+              <w:t>1</w:t>
             </w:r>
             <w:r>
               <w:rPr>
@@ -1266,7 +1266,7 @@
               <w:lang w:eastAsia="fr-FR"/>
             </w:rPr>
           </w:pPr>
-          <w:hyperlink w:anchor="_Toc46841278" w:history="1">
+          <w:hyperlink w:anchor="_Toc47517962" w:history="1">
             <w:r>
               <w:rPr>
                 <w:rStyle w:val="Lienhypertexte"/>
@@ -1295,7 +1295,7 @@
                 <w:noProof/>
                 <w:webHidden/>
               </w:rPr>
-              <w:instrText xml:space="preserve"> PAGEREF _Toc46841278 \h </w:instrText>
+              <w:instrText xml:space="preserve"> PAGEREF _Toc47517962 \h </w:instrText>
             </w:r>
             <w:r>
               <w:rPr>
@@ -1315,7 +1315,7 @@
                 <w:noProof/>
                 <w:webHidden/>
               </w:rPr>
-              <w:t>8</w:t>
+              <w:t>1</w:t>
             </w:r>
             <w:r>
               <w:rPr>
@@ -1337,7 +1337,7 @@
               <w:lang w:eastAsia="fr-FR"/>
             </w:rPr>
           </w:pPr>
-          <w:hyperlink w:anchor="_Toc46841279" w:history="1">
+          <w:hyperlink w:anchor="_Toc47517963" w:history="1">
             <w:r>
               <w:rPr>
                 <w:rStyle w:val="Lienhypertexte"/>
@@ -1366,7 +1366,7 @@
                 <w:noProof/>
                 <w:webHidden/>
               </w:rPr>
-              <w:instrText xml:space="preserve"> PAGEREF _Toc46841279 \h </w:instrText>
+              <w:instrText xml:space="preserve"> PAGEREF _Toc47517963 \h </w:instrText>
             </w:r>
             <w:r>
               <w:rPr>
@@ -1386,7 +1386,7 @@
                 <w:noProof/>
                 <w:webHidden/>
               </w:rPr>
-              <w:t>8</w:t>
+              <w:t>1</w:t>
             </w:r>
             <w:r>
               <w:rPr>
@@ -1408,7 +1408,7 @@
               <w:lang w:eastAsia="fr-FR"/>
             </w:rPr>
           </w:pPr>
-          <w:hyperlink w:anchor="_Toc46841280" w:history="1">
+          <w:hyperlink w:anchor="_Toc47517964" w:history="1">
             <w:r>
               <w:rPr>
                 <w:rStyle w:val="Lienhypertexte"/>
@@ -1437,7 +1437,7 @@
                 <w:noProof/>
                 <w:webHidden/>
               </w:rPr>
-              <w:instrText xml:space="preserve"> PAGEREF _Toc46841280 \h </w:instrText>
+              <w:instrText xml:space="preserve"> PAGEREF _Toc47517964 \h </w:instrText>
             </w:r>
             <w:r>
               <w:rPr>
@@ -1457,7 +1457,7 @@
                 <w:noProof/>
                 <w:webHidden/>
               </w:rPr>
-              <w:t>8</w:t>
+              <w:t>1</w:t>
             </w:r>
             <w:r>
               <w:rPr>
@@ -1479,7 +1479,7 @@
               <w:lang w:eastAsia="fr-FR"/>
             </w:rPr>
           </w:pPr>
-          <w:hyperlink w:anchor="_Toc46841281" w:history="1">
+          <w:hyperlink w:anchor="_Toc47517965" w:history="1">
             <w:r>
               <w:rPr>
                 <w:rStyle w:val="Lienhypertexte"/>
@@ -1508,7 +1508,7 @@
                 <w:noProof/>
                 <w:webHidden/>
               </w:rPr>
-              <w:instrText xml:space="preserve"> PAGEREF _Toc46841281 \h </w:instrText>
+              <w:instrText xml:space="preserve"> PAGEREF _Toc47517965 \h </w:instrText>
             </w:r>
             <w:r>
               <w:rPr>
@@ -1528,7 +1528,7 @@
                 <w:noProof/>
                 <w:webHidden/>
               </w:rPr>
-              <w:t>8</w:t>
+              <w:t>1</w:t>
             </w:r>
             <w:r>
               <w:rPr>
@@ -1550,7 +1550,7 @@
               <w:lang w:eastAsia="fr-FR"/>
             </w:rPr>
           </w:pPr>
-          <w:hyperlink w:anchor="_Toc46841282" w:history="1">
+          <w:hyperlink w:anchor="_Toc47517966" w:history="1">
             <w:r>
               <w:rPr>
                 <w:rStyle w:val="Lienhypertexte"/>
@@ -1579,7 +1579,7 @@
                 <w:noProof/>
                 <w:webHidden/>
               </w:rPr>
-              <w:instrText xml:space="preserve"> PAGEREF _Toc46841282 \h </w:instrText>
+              <w:instrText xml:space="preserve"> PAGEREF _Toc47517966 \h </w:instrText>
             </w:r>
             <w:r>
               <w:rPr>
@@ -1599,7 +1599,7 @@
                 <w:noProof/>
                 <w:webHidden/>
               </w:rPr>
-              <w:t>8</w:t>
+              <w:t>1</w:t>
             </w:r>
             <w:r>
               <w:rPr>
@@ -1683,7 +1683,7 @@
       <w:pPr>
         <w:pStyle w:val="Titre1"/>
       </w:pPr>
-      <w:bookmarkStart w:id="0" w:name="_Toc46841267"/>
+      <w:bookmarkStart w:id="0" w:name="_Toc47517951"/>
       <w:r>
         <w:lastRenderedPageBreak/>
         <w:t>Consignes</w:t>
@@ -2027,7 +2027,7 @@
       <w:pPr>
         <w:pStyle w:val="Titre1"/>
       </w:pPr>
-      <w:bookmarkStart w:id="1" w:name="_Toc46841268"/>
+      <w:bookmarkStart w:id="1" w:name="_Toc47517952"/>
       <w:r>
         <w:lastRenderedPageBreak/>
         <w:t>Agence de voyages</w:t>
@@ -2933,12 +2933,9 @@
       <w:pPr>
         <w:pStyle w:val="Titre2"/>
       </w:pPr>
-      <w:bookmarkStart w:id="2" w:name="_Toc46841269"/>
-      <w:r>
-        <w:t xml:space="preserve">Informations </w:t>
-      </w:r>
-      <w:r>
-        <w:t>concernant l’agence</w:t>
+      <w:bookmarkStart w:id="2" w:name="_Toc47517953"/>
+      <w:r>
+        <w:t>Informations concernant l’agence</w:t>
       </w:r>
       <w:bookmarkEnd w:id="2"/>
     </w:p>
@@ -3266,12 +3263,21 @@
                 <w:szCs w:val="20"/>
               </w:rPr>
             </w:pPr>
+            <w:proofErr w:type="spellStart"/>
             <w:r>
               <w:rPr>
                 <w:sz w:val="20"/>
                 <w:szCs w:val="20"/>
               </w:rPr>
-              <w:t>Marrakesh, Maroc</w:t>
+              <w:t>Marrakesh</w:t>
+            </w:r>
+            <w:proofErr w:type="spellEnd"/>
+            <w:r>
+              <w:rPr>
+                <w:sz w:val="20"/>
+                <w:szCs w:val="20"/>
+              </w:rPr>
+              <w:t>, Maroc</w:t>
             </w:r>
           </w:p>
         </w:tc>
@@ -3322,12 +3328,21 @@
                 <w:szCs w:val="20"/>
               </w:rPr>
             </w:pPr>
+            <w:proofErr w:type="spellStart"/>
             <w:r>
               <w:rPr>
                 <w:sz w:val="20"/>
                 <w:szCs w:val="20"/>
               </w:rPr>
-              <w:t>Hotel 4*, pension complète</w:t>
+              <w:t>Hotel</w:t>
+            </w:r>
+            <w:proofErr w:type="spellEnd"/>
+            <w:r>
+              <w:rPr>
+                <w:sz w:val="20"/>
+                <w:szCs w:val="20"/>
+              </w:rPr>
+              <w:t xml:space="preserve"> 4*, pension complète</w:t>
             </w:r>
           </w:p>
         </w:tc>
@@ -3396,8 +3411,17 @@
                 <w:sz w:val="20"/>
                 <w:szCs w:val="20"/>
               </w:rPr>
-              <w:t>Croisière Méditérannée</w:t>
-            </w:r>
+              <w:t xml:space="preserve">Croisière </w:t>
+            </w:r>
+            <w:proofErr w:type="spellStart"/>
+            <w:r>
+              <w:rPr>
+                <w:sz w:val="20"/>
+                <w:szCs w:val="20"/>
+              </w:rPr>
+              <w:t>Méditérannée</w:t>
+            </w:r>
+            <w:proofErr w:type="spellEnd"/>
           </w:p>
         </w:tc>
         <w:tc>
@@ -3601,7 +3625,23 @@
                 <w:sz w:val="20"/>
                 <w:szCs w:val="20"/>
               </w:rPr>
-              <w:t>St Hilaire de Bretmas, France</w:t>
+              <w:t xml:space="preserve">St Hilaire de </w:t>
+            </w:r>
+            <w:proofErr w:type="spellStart"/>
+            <w:r>
+              <w:rPr>
+                <w:sz w:val="20"/>
+                <w:szCs w:val="20"/>
+              </w:rPr>
+              <w:t>Bretmas</w:t>
+            </w:r>
+            <w:proofErr w:type="spellEnd"/>
+            <w:r>
+              <w:rPr>
+                <w:sz w:val="20"/>
+                <w:szCs w:val="20"/>
+              </w:rPr>
+              <w:t>, France</w:t>
             </w:r>
           </w:p>
         </w:tc>
@@ -4179,7 +4219,7 @@
           <w:lang w:eastAsia="fr-FR"/>
         </w:rPr>
       </w:pPr>
-      <w:bookmarkStart w:id="3" w:name="_Toc46841270"/>
+      <w:bookmarkStart w:id="3" w:name="_Toc47517954"/>
       <w:r>
         <w:rPr>
           <w:rFonts w:eastAsia="Times New Roman"/>
@@ -5155,16 +5195,85 @@
           <w:lang w:eastAsia="fr-FR"/>
         </w:rPr>
       </w:pPr>
+      <w:r>
+        <w:rPr>
+          <w:rFonts w:eastAsia="Times New Roman" w:cstheme="minorHAnsi"/>
+          <w:sz w:val="20"/>
+          <w:szCs w:val="20"/>
+          <w:lang w:eastAsia="fr-FR"/>
+        </w:rPr>
+        <w:t>1 client consomme 0 ou plusieurs services</w:t>
+      </w:r>
     </w:p>
     <w:p>
       <w:pPr>
+        <w:ind w:firstLine="0"/>
+        <w:rPr>
+          <w:rFonts w:eastAsia="Times New Roman" w:cstheme="minorHAnsi"/>
+          <w:sz w:val="20"/>
+          <w:szCs w:val="20"/>
+          <w:lang w:eastAsia="fr-FR"/>
+        </w:rPr>
+      </w:pPr>
+      <w:r>
+        <w:rPr>
+          <w:rFonts w:eastAsia="Times New Roman" w:cstheme="minorHAnsi"/>
+          <w:sz w:val="20"/>
+          <w:szCs w:val="20"/>
+          <w:lang w:eastAsia="fr-FR"/>
+        </w:rPr>
+        <w:t xml:space="preserve">1 service est consommé par 0 </w:t>
+      </w:r>
+      <w:r>
+        <w:rPr>
+          <w:rFonts w:eastAsia="Times New Roman" w:cstheme="minorHAnsi"/>
+          <w:sz w:val="20"/>
+          <w:szCs w:val="20"/>
+          <w:lang w:eastAsia="fr-FR"/>
+        </w:rPr>
+        <w:t xml:space="preserve">ou </w:t>
+      </w:r>
+      <w:r>
+        <w:rPr>
+          <w:rFonts w:eastAsia="Times New Roman" w:cstheme="minorHAnsi"/>
+          <w:sz w:val="20"/>
+          <w:szCs w:val="20"/>
+          <w:lang w:eastAsia="fr-FR"/>
+        </w:rPr>
+        <w:t>plusieurs clients</w:t>
+      </w:r>
+    </w:p>
+    <w:p>
+      <w:pPr>
+        <w:ind w:firstLine="0"/>
+        <w:rPr>
+          <w:rFonts w:eastAsia="Times New Roman" w:cstheme="minorHAnsi"/>
+          <w:sz w:val="20"/>
+          <w:szCs w:val="20"/>
+          <w:lang w:eastAsia="fr-FR"/>
+        </w:rPr>
+      </w:pPr>
+    </w:p>
+    <w:p>
+      <w:pPr>
+        <w:ind w:firstLine="0"/>
+        <w:rPr>
+          <w:rFonts w:eastAsia="Times New Roman" w:cstheme="minorHAnsi"/>
+          <w:sz w:val="20"/>
+          <w:szCs w:val="20"/>
+          <w:lang w:eastAsia="fr-FR"/>
+        </w:rPr>
+      </w:pPr>
+    </w:p>
+    <w:p>
+      <w:pPr>
         <w:pStyle w:val="Titre3"/>
         <w:rPr>
           <w:rFonts w:eastAsia="Times New Roman"/>
           <w:lang w:eastAsia="fr-FR"/>
         </w:rPr>
       </w:pPr>
-      <w:bookmarkStart w:id="4" w:name="_Toc46841271"/>
+      <w:bookmarkStart w:id="4" w:name="_Toc47517955"/>
       <w:r>
         <w:rPr>
           <w:rFonts w:eastAsia="Times New Roman"/>
@@ -5847,7 +5956,7 @@
           <w:lang w:eastAsia="fr-FR"/>
         </w:rPr>
       </w:pPr>
-      <w:bookmarkStart w:id="5" w:name="_Toc46841272"/>
+      <w:bookmarkStart w:id="5" w:name="_Toc47517956"/>
       <w:r>
         <w:rPr>
           <w:rFonts w:eastAsia="Times New Roman"/>
@@ -6102,6 +6211,7 @@
                 <w:lang w:eastAsia="fr-FR"/>
               </w:rPr>
             </w:pPr>
+            <w:proofErr w:type="spellStart"/>
             <w:r>
               <w:rPr>
                 <w:rFonts w:eastAsia="Times New Roman" w:cstheme="minorHAnsi"/>
@@ -6129,6 +6239,7 @@
               </w:rPr>
               <w:t>_id</w:t>
             </w:r>
+            <w:proofErr w:type="spellEnd"/>
           </w:p>
         </w:tc>
         <w:tc>
@@ -6320,6 +6431,7 @@
                 <w:lang w:eastAsia="fr-FR"/>
               </w:rPr>
             </w:pPr>
+            <w:proofErr w:type="spellStart"/>
             <w:r>
               <w:rPr>
                 <w:rFonts w:eastAsia="Times New Roman" w:cstheme="minorHAnsi"/>
@@ -6356,6 +6468,7 @@
               </w:rPr>
               <w:t>name</w:t>
             </w:r>
+            <w:proofErr w:type="spellEnd"/>
           </w:p>
         </w:tc>
         <w:tc>
@@ -6541,6 +6654,7 @@
                 <w:lang w:eastAsia="fr-FR"/>
               </w:rPr>
             </w:pPr>
+            <w:proofErr w:type="spellStart"/>
             <w:r>
               <w:rPr>
                 <w:rFonts w:eastAsia="Times New Roman" w:cstheme="minorHAnsi"/>
@@ -6559,6 +6673,7 @@
               </w:rPr>
               <w:t>_firstname</w:t>
             </w:r>
+            <w:proofErr w:type="spellEnd"/>
           </w:p>
         </w:tc>
         <w:tc>
@@ -6625,7 +6740,7 @@
                 <w:szCs w:val="16"/>
                 <w:lang w:eastAsia="fr-FR"/>
               </w:rPr>
-              <w:t>Numérique</w:t>
+              <w:t>Alphabétique</w:t>
             </w:r>
           </w:p>
         </w:tc>
@@ -6723,6 +6838,7 @@
                 <w:lang w:eastAsia="fr-FR"/>
               </w:rPr>
             </w:pPr>
+            <w:proofErr w:type="spellStart"/>
             <w:r>
               <w:rPr>
                 <w:rFonts w:eastAsia="Times New Roman" w:cstheme="minorHAnsi"/>
@@ -6741,6 +6857,7 @@
               </w:rPr>
               <w:t>_email</w:t>
             </w:r>
+            <w:proofErr w:type="spellEnd"/>
           </w:p>
         </w:tc>
         <w:tc>
@@ -6807,7 +6924,7 @@
                 <w:szCs w:val="16"/>
                 <w:lang w:eastAsia="fr-FR"/>
               </w:rPr>
-              <w:t>Numérique</w:t>
+              <w:t>Alphanumérique</w:t>
             </w:r>
           </w:p>
         </w:tc>
@@ -6908,6 +7025,7 @@
                 <w:lang w:eastAsia="fr-FR"/>
               </w:rPr>
             </w:pPr>
+            <w:proofErr w:type="spellStart"/>
             <w:r>
               <w:rPr>
                 <w:rFonts w:eastAsia="Times New Roman" w:cstheme="minorHAnsi"/>
@@ -6915,7 +7033,7 @@
                 <w:szCs w:val="18"/>
                 <w:lang w:eastAsia="fr-FR"/>
               </w:rPr>
-              <w:t>clien</w:t>
+              <w:t>client</w:t>
             </w:r>
             <w:r>
               <w:rPr>
@@ -6924,17 +7042,9 @@
                 <w:szCs w:val="18"/>
                 <w:lang w:eastAsia="fr-FR"/>
               </w:rPr>
-              <w:t>t</w:t>
-            </w:r>
-            <w:r>
-              <w:rPr>
-                <w:rFonts w:eastAsia="Times New Roman" w:cstheme="minorHAnsi"/>
-                <w:sz w:val="18"/>
-                <w:szCs w:val="18"/>
-                <w:lang w:eastAsia="fr-FR"/>
-              </w:rPr>
               <w:t>_phone</w:t>
             </w:r>
+            <w:proofErr w:type="spellEnd"/>
           </w:p>
         </w:tc>
         <w:tc>
@@ -7001,7 +7111,7 @@
                 <w:szCs w:val="16"/>
                 <w:lang w:eastAsia="fr-FR"/>
               </w:rPr>
-              <w:t>Alphabétique</w:t>
+              <w:t>Alphanumérique</w:t>
             </w:r>
           </w:p>
         </w:tc>
@@ -7108,6 +7218,7 @@
                 <w:lang w:eastAsia="fr-FR"/>
               </w:rPr>
             </w:pPr>
+            <w:proofErr w:type="spellStart"/>
             <w:r>
               <w:rPr>
                 <w:rFonts w:eastAsia="Times New Roman" w:cstheme="minorHAnsi"/>
@@ -7126,6 +7237,7 @@
               </w:rPr>
               <w:t>_added</w:t>
             </w:r>
+            <w:proofErr w:type="spellEnd"/>
           </w:p>
         </w:tc>
         <w:tc>
@@ -7302,6 +7414,7 @@
                 <w:lang w:eastAsia="fr-FR"/>
               </w:rPr>
             </w:pPr>
+            <w:proofErr w:type="spellStart"/>
             <w:r>
               <w:rPr>
                 <w:rFonts w:eastAsia="Times New Roman" w:cstheme="minorHAnsi"/>
@@ -7329,6 +7442,7 @@
               </w:rPr>
               <w:t>_password</w:t>
             </w:r>
+            <w:proofErr w:type="spellEnd"/>
           </w:p>
         </w:tc>
         <w:tc>
@@ -7395,16 +7509,7 @@
                 <w:szCs w:val="16"/>
                 <w:lang w:eastAsia="fr-FR"/>
               </w:rPr>
-              <w:t>Alpha</w:t>
-            </w:r>
-            <w:r>
-              <w:rPr>
-                <w:rFonts w:eastAsia="Times New Roman" w:cstheme="minorHAnsi"/>
-                <w:sz w:val="16"/>
-                <w:szCs w:val="16"/>
-                <w:lang w:eastAsia="fr-FR"/>
-              </w:rPr>
-              <w:t>numérique</w:t>
+              <w:t>Alphanumérique</w:t>
             </w:r>
           </w:p>
         </w:tc>
@@ -7502,6 +7607,7 @@
                 <w:lang w:eastAsia="fr-FR"/>
               </w:rPr>
             </w:pPr>
+            <w:proofErr w:type="spellStart"/>
             <w:r>
               <w:rPr>
                 <w:rFonts w:eastAsia="Times New Roman" w:cstheme="minorHAnsi"/>
@@ -7529,6 +7635,7 @@
               </w:rPr>
               <w:t>code</w:t>
             </w:r>
+            <w:proofErr w:type="spellEnd"/>
           </w:p>
         </w:tc>
         <w:tc>
@@ -7696,6 +7803,7 @@
                 <w:lang w:eastAsia="fr-FR"/>
               </w:rPr>
             </w:pPr>
+            <w:proofErr w:type="spellStart"/>
             <w:r>
               <w:rPr>
                 <w:rFonts w:eastAsia="Times New Roman" w:cstheme="minorHAnsi"/>
@@ -7705,6 +7813,7 @@
               </w:rPr>
               <w:t>com_name</w:t>
             </w:r>
+            <w:proofErr w:type="spellEnd"/>
           </w:p>
         </w:tc>
         <w:tc>
@@ -7771,7 +7880,7 @@
                 <w:szCs w:val="16"/>
                 <w:lang w:eastAsia="fr-FR"/>
               </w:rPr>
-              <w:t>Date &amp; Heure</w:t>
+              <w:t>Alphabétique</w:t>
             </w:r>
           </w:p>
         </w:tc>
@@ -7869,6 +7978,7 @@
                 <w:lang w:eastAsia="fr-FR"/>
               </w:rPr>
             </w:pPr>
+            <w:proofErr w:type="spellStart"/>
             <w:r>
               <w:rPr>
                 <w:rFonts w:eastAsia="Times New Roman" w:cstheme="minorHAnsi"/>
@@ -7887,6 +7997,7 @@
               </w:rPr>
               <w:t>_password</w:t>
             </w:r>
+            <w:proofErr w:type="spellEnd"/>
           </w:p>
         </w:tc>
         <w:tc>
@@ -8054,6 +8165,7 @@
                 <w:lang w:eastAsia="fr-FR"/>
               </w:rPr>
             </w:pPr>
+            <w:proofErr w:type="spellStart"/>
             <w:r>
               <w:rPr>
                 <w:rFonts w:eastAsia="Times New Roman" w:cstheme="minorHAnsi"/>
@@ -8063,6 +8175,7 @@
               </w:rPr>
               <w:t>country_code</w:t>
             </w:r>
+            <w:proofErr w:type="spellEnd"/>
           </w:p>
         </w:tc>
         <w:tc>
@@ -8257,6 +8370,7 @@
                 <w:lang w:eastAsia="fr-FR"/>
               </w:rPr>
             </w:pPr>
+            <w:proofErr w:type="spellStart"/>
             <w:r>
               <w:rPr>
                 <w:rFonts w:eastAsia="Times New Roman" w:cstheme="minorHAnsi"/>
@@ -8284,6 +8398,7 @@
               </w:rPr>
               <w:t>y_name</w:t>
             </w:r>
+            <w:proofErr w:type="spellEnd"/>
           </w:p>
         </w:tc>
         <w:tc>
@@ -8451,6 +8566,7 @@
                 <w:lang w:eastAsia="fr-FR"/>
               </w:rPr>
             </w:pPr>
+            <w:proofErr w:type="spellStart"/>
             <w:r>
               <w:rPr>
                 <w:rFonts w:eastAsia="Times New Roman" w:cstheme="minorHAnsi"/>
@@ -8460,6 +8576,7 @@
               </w:rPr>
               <w:t>city_code</w:t>
             </w:r>
+            <w:proofErr w:type="spellEnd"/>
           </w:p>
         </w:tc>
         <w:tc>
@@ -8633,6 +8750,7 @@
                 <w:lang w:eastAsia="fr-FR"/>
               </w:rPr>
             </w:pPr>
+            <w:proofErr w:type="spellStart"/>
             <w:r>
               <w:rPr>
                 <w:rFonts w:eastAsia="Times New Roman" w:cstheme="minorHAnsi"/>
@@ -8642,6 +8760,7 @@
               </w:rPr>
               <w:t>city_name</w:t>
             </w:r>
+            <w:proofErr w:type="spellEnd"/>
           </w:p>
         </w:tc>
         <w:tc>
@@ -8809,6 +8928,7 @@
                 <w:lang w:eastAsia="fr-FR"/>
               </w:rPr>
             </w:pPr>
+            <w:proofErr w:type="spellStart"/>
             <w:r>
               <w:rPr>
                 <w:rFonts w:eastAsia="Times New Roman" w:cstheme="minorHAnsi"/>
@@ -8827,6 +8947,7 @@
               </w:rPr>
               <w:t>code</w:t>
             </w:r>
+            <w:proofErr w:type="spellEnd"/>
           </w:p>
         </w:tc>
         <w:tc>
@@ -8991,6 +9112,7 @@
                 <w:lang w:eastAsia="fr-FR"/>
               </w:rPr>
             </w:pPr>
+            <w:proofErr w:type="spellStart"/>
             <w:r>
               <w:rPr>
                 <w:rFonts w:eastAsia="Times New Roman" w:cstheme="minorHAnsi"/>
@@ -9000,6 +9122,7 @@
               </w:rPr>
               <w:t>trip_title</w:t>
             </w:r>
+            <w:proofErr w:type="spellEnd"/>
           </w:p>
         </w:tc>
         <w:tc>
@@ -9167,6 +9290,7 @@
                 <w:lang w:eastAsia="fr-FR"/>
               </w:rPr>
             </w:pPr>
+            <w:proofErr w:type="spellStart"/>
             <w:r>
               <w:rPr>
                 <w:rFonts w:eastAsia="Times New Roman" w:cstheme="minorHAnsi"/>
@@ -9176,6 +9300,7 @@
               </w:rPr>
               <w:t>trip_available</w:t>
             </w:r>
+            <w:proofErr w:type="spellEnd"/>
           </w:p>
         </w:tc>
         <w:tc>
@@ -9349,6 +9474,7 @@
                 <w:lang w:eastAsia="fr-FR"/>
               </w:rPr>
             </w:pPr>
+            <w:proofErr w:type="spellStart"/>
             <w:r>
               <w:rPr>
                 <w:rFonts w:eastAsia="Times New Roman" w:cstheme="minorHAnsi"/>
@@ -9358,6 +9484,7 @@
               </w:rPr>
               <w:t>trip_start</w:t>
             </w:r>
+            <w:proofErr w:type="spellEnd"/>
           </w:p>
         </w:tc>
         <w:tc>
@@ -9566,6 +9693,7 @@
                 <w:lang w:eastAsia="fr-FR"/>
               </w:rPr>
             </w:pPr>
+            <w:proofErr w:type="spellStart"/>
             <w:r>
               <w:rPr>
                 <w:rFonts w:eastAsia="Times New Roman" w:cstheme="minorHAnsi"/>
@@ -9575,6 +9703,7 @@
               </w:rPr>
               <w:t>trip_end</w:t>
             </w:r>
+            <w:proofErr w:type="spellEnd"/>
           </w:p>
         </w:tc>
         <w:tc>
@@ -9798,6 +9927,7 @@
                 <w:lang w:eastAsia="fr-FR"/>
               </w:rPr>
             </w:pPr>
+            <w:proofErr w:type="spellStart"/>
             <w:r>
               <w:rPr>
                 <w:rFonts w:eastAsia="Times New Roman" w:cstheme="minorHAnsi"/>
@@ -9807,6 +9937,7 @@
               </w:rPr>
               <w:t>trip_price</w:t>
             </w:r>
+            <w:proofErr w:type="spellEnd"/>
           </w:p>
         </w:tc>
         <w:tc>
@@ -9992,6 +10123,7 @@
                 <w:lang w:eastAsia="fr-FR"/>
               </w:rPr>
             </w:pPr>
+            <w:proofErr w:type="spellStart"/>
             <w:r>
               <w:rPr>
                 <w:rFonts w:eastAsia="Times New Roman" w:cstheme="minorHAnsi"/>
@@ -10010,6 +10142,7 @@
               </w:rPr>
               <w:t>overview</w:t>
             </w:r>
+            <w:proofErr w:type="spellEnd"/>
           </w:p>
         </w:tc>
         <w:tc>
@@ -10042,25 +10175,7 @@
                 <w:szCs w:val="16"/>
                 <w:lang w:eastAsia="fr-FR"/>
               </w:rPr>
-              <w:t xml:space="preserve">Description </w:t>
-            </w:r>
-            <w:r>
-              <w:rPr>
-                <w:rFonts w:eastAsia="Times New Roman" w:cstheme="minorHAnsi"/>
-                <w:sz w:val="16"/>
-                <w:szCs w:val="16"/>
-                <w:lang w:eastAsia="fr-FR"/>
-              </w:rPr>
-              <w:t>courte</w:t>
-            </w:r>
-            <w:r>
-              <w:rPr>
-                <w:rFonts w:eastAsia="Times New Roman" w:cstheme="minorHAnsi"/>
-                <w:sz w:val="16"/>
-                <w:szCs w:val="16"/>
-                <w:lang w:eastAsia="fr-FR"/>
-              </w:rPr>
-              <w:t xml:space="preserve"> du voyage</w:t>
+              <w:t>Description courte du voyage</w:t>
             </w:r>
           </w:p>
         </w:tc>
@@ -10192,6 +10307,7 @@
                 <w:lang w:eastAsia="fr-FR"/>
               </w:rPr>
             </w:pPr>
+            <w:proofErr w:type="spellStart"/>
             <w:r>
               <w:rPr>
                 <w:rFonts w:eastAsia="Times New Roman" w:cstheme="minorHAnsi"/>
@@ -10201,6 +10317,7 @@
               </w:rPr>
               <w:t>trip_description</w:t>
             </w:r>
+            <w:proofErr w:type="spellEnd"/>
           </w:p>
         </w:tc>
         <w:tc>
@@ -10377,6 +10494,7 @@
                 <w:lang w:eastAsia="fr-FR"/>
               </w:rPr>
             </w:pPr>
+            <w:proofErr w:type="spellStart"/>
             <w:r>
               <w:rPr>
                 <w:rFonts w:eastAsia="Times New Roman" w:cstheme="minorHAnsi"/>
@@ -10395,6 +10513,7 @@
               </w:rPr>
               <w:t>quantity</w:t>
             </w:r>
+            <w:proofErr w:type="spellEnd"/>
           </w:p>
         </w:tc>
         <w:tc>
@@ -10559,6 +10678,7 @@
                 <w:lang w:eastAsia="fr-FR"/>
               </w:rPr>
             </w:pPr>
+            <w:proofErr w:type="spellStart"/>
             <w:r>
               <w:rPr>
                 <w:rFonts w:eastAsia="Times New Roman" w:cstheme="minorHAnsi"/>
@@ -10577,6 +10697,7 @@
               </w:rPr>
               <w:t>_paid</w:t>
             </w:r>
+            <w:proofErr w:type="spellEnd"/>
           </w:p>
         </w:tc>
         <w:tc>
@@ -10762,6 +10883,7 @@
                 <w:lang w:eastAsia="fr-FR"/>
               </w:rPr>
             </w:pPr>
+            <w:proofErr w:type="spellStart"/>
             <w:r>
               <w:rPr>
                 <w:rFonts w:eastAsia="Times New Roman" w:cstheme="minorHAnsi"/>
@@ -10769,17 +10891,9 @@
                 <w:szCs w:val="18"/>
                 <w:lang w:eastAsia="fr-FR"/>
               </w:rPr>
-              <w:t>step_</w:t>
-            </w:r>
-            <w:r>
-              <w:rPr>
-                <w:rFonts w:eastAsia="Times New Roman" w:cstheme="minorHAnsi"/>
-                <w:sz w:val="18"/>
-                <w:szCs w:val="18"/>
-                <w:lang w:eastAsia="fr-FR"/>
-              </w:rPr>
-              <w:t>start</w:t>
-            </w:r>
+              <w:t>step_start</w:t>
+            </w:r>
+            <w:proofErr w:type="spellEnd"/>
           </w:p>
         </w:tc>
         <w:tc>
@@ -10976,6 +11090,7 @@
                 <w:lang w:eastAsia="fr-FR"/>
               </w:rPr>
             </w:pPr>
+            <w:proofErr w:type="spellStart"/>
             <w:r>
               <w:rPr>
                 <w:rFonts w:eastAsia="Times New Roman" w:cstheme="minorHAnsi"/>
@@ -10994,6 +11109,7 @@
               </w:rPr>
               <w:t>end</w:t>
             </w:r>
+            <w:proofErr w:type="spellEnd"/>
           </w:p>
         </w:tc>
         <w:tc>
@@ -11211,6 +11327,7 @@
                 <w:lang w:eastAsia="fr-FR"/>
               </w:rPr>
             </w:pPr>
+            <w:proofErr w:type="spellStart"/>
             <w:r>
               <w:rPr>
                 <w:rFonts w:eastAsia="Times New Roman" w:cstheme="minorHAnsi"/>
@@ -11220,6 +11337,7 @@
               </w:rPr>
               <w:t>theme_code</w:t>
             </w:r>
+            <w:proofErr w:type="spellEnd"/>
           </w:p>
         </w:tc>
         <w:tc>
@@ -11384,6 +11502,7 @@
                 <w:lang w:eastAsia="fr-FR"/>
               </w:rPr>
             </w:pPr>
+            <w:proofErr w:type="spellStart"/>
             <w:r>
               <w:rPr>
                 <w:rFonts w:eastAsia="Times New Roman" w:cstheme="minorHAnsi"/>
@@ -11402,6 +11521,7 @@
               </w:rPr>
               <w:t>name</w:t>
             </w:r>
+            <w:proofErr w:type="spellEnd"/>
           </w:p>
         </w:tc>
         <w:tc>
@@ -11569,6 +11689,7 @@
                 <w:lang w:eastAsia="fr-FR"/>
               </w:rPr>
             </w:pPr>
+            <w:proofErr w:type="spellStart"/>
             <w:r>
               <w:rPr>
                 <w:rFonts w:eastAsia="Times New Roman" w:cstheme="minorHAnsi"/>
@@ -11578,6 +11699,7 @@
               </w:rPr>
               <w:t>theme_description</w:t>
             </w:r>
+            <w:proofErr w:type="spellEnd"/>
           </w:p>
         </w:tc>
         <w:tc>
@@ -11610,16 +11732,7 @@
                 <w:szCs w:val="16"/>
                 <w:lang w:eastAsia="fr-FR"/>
               </w:rPr>
-              <w:t xml:space="preserve">Description </w:t>
-            </w:r>
-            <w:r>
-              <w:rPr>
-                <w:rFonts w:eastAsia="Times New Roman" w:cstheme="minorHAnsi"/>
-                <w:sz w:val="16"/>
-                <w:szCs w:val="16"/>
-                <w:lang w:eastAsia="fr-FR"/>
-              </w:rPr>
-              <w:t>de la thématique</w:t>
+              <w:t>Description de la thématique</w:t>
             </w:r>
           </w:p>
         </w:tc>
@@ -11751,6 +11864,7 @@
                 <w:lang w:eastAsia="fr-FR"/>
               </w:rPr>
             </w:pPr>
+            <w:proofErr w:type="spellStart"/>
             <w:r>
               <w:rPr>
                 <w:rFonts w:eastAsia="Times New Roman" w:cstheme="minorHAnsi"/>
@@ -11760,6 +11874,7 @@
               </w:rPr>
               <w:t>service_code</w:t>
             </w:r>
+            <w:proofErr w:type="spellEnd"/>
           </w:p>
         </w:tc>
         <w:tc>
@@ -11927,6 +12042,7 @@
                 <w:lang w:eastAsia="fr-FR"/>
               </w:rPr>
             </w:pPr>
+            <w:proofErr w:type="spellStart"/>
             <w:r>
               <w:rPr>
                 <w:rFonts w:eastAsia="Times New Roman" w:cstheme="minorHAnsi"/>
@@ -11936,6 +12052,7 @@
               </w:rPr>
               <w:t>service_name</w:t>
             </w:r>
+            <w:proofErr w:type="spellEnd"/>
           </w:p>
         </w:tc>
         <w:tc>
@@ -12100,6 +12217,7 @@
                 <w:lang w:eastAsia="fr-FR"/>
               </w:rPr>
             </w:pPr>
+            <w:proofErr w:type="spellStart"/>
             <w:r>
               <w:rPr>
                 <w:rFonts w:eastAsia="Times New Roman" w:cstheme="minorHAnsi"/>
@@ -12109,6 +12227,7 @@
               </w:rPr>
               <w:t>service_description</w:t>
             </w:r>
+            <w:proofErr w:type="spellEnd"/>
           </w:p>
         </w:tc>
         <w:tc>
@@ -12276,6 +12395,7 @@
                 <w:lang w:eastAsia="fr-FR"/>
               </w:rPr>
             </w:pPr>
+            <w:proofErr w:type="spellStart"/>
             <w:r>
               <w:rPr>
                 <w:rFonts w:eastAsia="Times New Roman" w:cstheme="minorHAnsi"/>
@@ -12294,6 +12414,7 @@
               </w:rPr>
               <w:t>score</w:t>
             </w:r>
+            <w:proofErr w:type="spellEnd"/>
           </w:p>
         </w:tc>
         <w:tc>
@@ -12602,7 +12723,7 @@
           <w:lang w:eastAsia="fr-FR"/>
         </w:rPr>
       </w:pPr>
-      <w:bookmarkStart w:id="6" w:name="_Toc46841273"/>
+      <w:bookmarkStart w:id="6" w:name="_Toc47517957"/>
       <w:r>
         <w:rPr>
           <w:rFonts w:eastAsia="Times New Roman"/>
@@ -12644,34 +12765,7 @@
           <w:szCs w:val="20"/>
           <w:lang w:eastAsia="fr-FR"/>
         </w:rPr>
-        <w:t xml:space="preserve">Chaque </w:t>
-      </w:r>
-      <w:r>
-        <w:rPr>
-          <w:rFonts w:eastAsia="Times New Roman" w:cstheme="minorHAnsi"/>
-          <w:sz w:val="20"/>
-          <w:szCs w:val="20"/>
-          <w:lang w:eastAsia="fr-FR"/>
-        </w:rPr>
-        <w:t>ligne du tableau ci-dessous</w:t>
-      </w:r>
-      <w:r>
-        <w:rPr>
-          <w:rFonts w:eastAsia="Times New Roman" w:cstheme="minorHAnsi"/>
-          <w:sz w:val="20"/>
-          <w:szCs w:val="20"/>
-          <w:lang w:eastAsia="fr-FR"/>
-        </w:rPr>
-        <w:t xml:space="preserve"> </w:t>
-      </w:r>
-      <w:r>
-        <w:rPr>
-          <w:rFonts w:eastAsia="Times New Roman" w:cstheme="minorHAnsi"/>
-          <w:sz w:val="20"/>
-          <w:szCs w:val="20"/>
-          <w:lang w:eastAsia="fr-FR"/>
-        </w:rPr>
-        <w:t>deviendra</w:t>
+        <w:t>Chaque ligne du tableau ci-dessous deviendra</w:t>
       </w:r>
       <w:r>
         <w:rPr>
@@ -12859,6 +12953,7 @@
                 <w:lang w:eastAsia="fr-FR"/>
               </w:rPr>
             </w:pPr>
+            <w:proofErr w:type="spellStart"/>
             <w:r>
               <w:rPr>
                 <w:rFonts w:eastAsia="Times New Roman" w:cstheme="minorHAnsi"/>
@@ -12870,6 +12965,7 @@
               </w:rPr>
               <w:t>client_id</w:t>
             </w:r>
+            <w:proofErr w:type="spellEnd"/>
           </w:p>
         </w:tc>
         <w:tc>
@@ -12919,6 +13015,7 @@
                 <w:lang w:eastAsia="fr-FR"/>
               </w:rPr>
             </w:pPr>
+            <w:proofErr w:type="spellStart"/>
             <w:r>
               <w:rPr>
                 <w:rFonts w:eastAsia="Times New Roman" w:cstheme="minorHAnsi"/>
@@ -12926,8 +13023,9 @@
                 <w:szCs w:val="20"/>
                 <w:lang w:eastAsia="fr-FR"/>
               </w:rPr>
-              <w:t>client_lastname, client_firstname, client_email, client_phone, client_added, client_password</w:t>
-            </w:r>
+              <w:t>client_lastname</w:t>
+            </w:r>
+            <w:proofErr w:type="spellEnd"/>
             <w:r>
               <w:rPr>
                 <w:rFonts w:eastAsia="Times New Roman" w:cstheme="minorHAnsi"/>
@@ -12935,8 +13033,119 @@
                 <w:szCs w:val="20"/>
                 <w:lang w:eastAsia="fr-FR"/>
               </w:rPr>
-              <w:t>, com_id</w:t>
-            </w:r>
+              <w:t xml:space="preserve">, </w:t>
+            </w:r>
+            <w:proofErr w:type="spellStart"/>
+            <w:r>
+              <w:rPr>
+                <w:rFonts w:eastAsia="Times New Roman" w:cstheme="minorHAnsi"/>
+                <w:sz w:val="20"/>
+                <w:szCs w:val="20"/>
+                <w:lang w:eastAsia="fr-FR"/>
+              </w:rPr>
+              <w:t>client_firstname</w:t>
+            </w:r>
+            <w:proofErr w:type="spellEnd"/>
+            <w:r>
+              <w:rPr>
+                <w:rFonts w:eastAsia="Times New Roman" w:cstheme="minorHAnsi"/>
+                <w:sz w:val="20"/>
+                <w:szCs w:val="20"/>
+                <w:lang w:eastAsia="fr-FR"/>
+              </w:rPr>
+              <w:t xml:space="preserve">, </w:t>
+            </w:r>
+            <w:proofErr w:type="spellStart"/>
+            <w:r>
+              <w:rPr>
+                <w:rFonts w:eastAsia="Times New Roman" w:cstheme="minorHAnsi"/>
+                <w:sz w:val="20"/>
+                <w:szCs w:val="20"/>
+                <w:lang w:eastAsia="fr-FR"/>
+              </w:rPr>
+              <w:t>client_email</w:t>
+            </w:r>
+            <w:proofErr w:type="spellEnd"/>
+            <w:r>
+              <w:rPr>
+                <w:rFonts w:eastAsia="Times New Roman" w:cstheme="minorHAnsi"/>
+                <w:sz w:val="20"/>
+                <w:szCs w:val="20"/>
+                <w:lang w:eastAsia="fr-FR"/>
+              </w:rPr>
+              <w:t xml:space="preserve">, </w:t>
+            </w:r>
+            <w:proofErr w:type="spellStart"/>
+            <w:r>
+              <w:rPr>
+                <w:rFonts w:eastAsia="Times New Roman" w:cstheme="minorHAnsi"/>
+                <w:sz w:val="20"/>
+                <w:szCs w:val="20"/>
+                <w:lang w:eastAsia="fr-FR"/>
+              </w:rPr>
+              <w:t>client_phone</w:t>
+            </w:r>
+            <w:proofErr w:type="spellEnd"/>
+            <w:r>
+              <w:rPr>
+                <w:rFonts w:eastAsia="Times New Roman" w:cstheme="minorHAnsi"/>
+                <w:sz w:val="20"/>
+                <w:szCs w:val="20"/>
+                <w:lang w:eastAsia="fr-FR"/>
+              </w:rPr>
+              <w:t xml:space="preserve">, </w:t>
+            </w:r>
+            <w:proofErr w:type="spellStart"/>
+            <w:r>
+              <w:rPr>
+                <w:rFonts w:eastAsia="Times New Roman" w:cstheme="minorHAnsi"/>
+                <w:sz w:val="20"/>
+                <w:szCs w:val="20"/>
+                <w:lang w:eastAsia="fr-FR"/>
+              </w:rPr>
+              <w:t>client_added</w:t>
+            </w:r>
+            <w:proofErr w:type="spellEnd"/>
+            <w:r>
+              <w:rPr>
+                <w:rFonts w:eastAsia="Times New Roman" w:cstheme="minorHAnsi"/>
+                <w:sz w:val="20"/>
+                <w:szCs w:val="20"/>
+                <w:lang w:eastAsia="fr-FR"/>
+              </w:rPr>
+              <w:t xml:space="preserve">, </w:t>
+            </w:r>
+            <w:proofErr w:type="spellStart"/>
+            <w:r>
+              <w:rPr>
+                <w:rFonts w:eastAsia="Times New Roman" w:cstheme="minorHAnsi"/>
+                <w:sz w:val="20"/>
+                <w:szCs w:val="20"/>
+                <w:lang w:eastAsia="fr-FR"/>
+              </w:rPr>
+              <w:t>client_password</w:t>
+            </w:r>
+            <w:proofErr w:type="spellEnd"/>
+            <w:r>
+              <w:rPr>
+                <w:rFonts w:eastAsia="Times New Roman" w:cstheme="minorHAnsi"/>
+                <w:sz w:val="20"/>
+                <w:szCs w:val="20"/>
+                <w:lang w:eastAsia="fr-FR"/>
+              </w:rPr>
+              <w:t xml:space="preserve">, </w:t>
+            </w:r>
+            <w:proofErr w:type="spellStart"/>
+            <w:r>
+              <w:rPr>
+                <w:rFonts w:eastAsia="Times New Roman" w:cstheme="minorHAnsi"/>
+                <w:sz w:val="20"/>
+                <w:szCs w:val="20"/>
+                <w:lang w:eastAsia="fr-FR"/>
+              </w:rPr>
+              <w:t>com_id</w:t>
+            </w:r>
+            <w:proofErr w:type="spellEnd"/>
           </w:p>
         </w:tc>
       </w:tr>
@@ -12961,6 +13170,7 @@
                 <w:lang w:eastAsia="fr-FR"/>
               </w:rPr>
             </w:pPr>
+            <w:proofErr w:type="spellStart"/>
             <w:r>
               <w:rPr>
                 <w:rFonts w:eastAsia="Times New Roman" w:cstheme="minorHAnsi"/>
@@ -12972,6 +13182,7 @@
               </w:rPr>
               <w:t>com_code</w:t>
             </w:r>
+            <w:proofErr w:type="spellEnd"/>
           </w:p>
         </w:tc>
         <w:tc>
@@ -13021,6 +13232,7 @@
                 <w:lang w:eastAsia="fr-FR"/>
               </w:rPr>
             </w:pPr>
+            <w:proofErr w:type="spellStart"/>
             <w:r>
               <w:rPr>
                 <w:rFonts w:eastAsia="Times New Roman" w:cstheme="minorHAnsi"/>
@@ -13028,8 +13240,9 @@
                 <w:szCs w:val="20"/>
                 <w:lang w:eastAsia="fr-FR"/>
               </w:rPr>
-              <w:t>com_name, com_password</w:t>
-            </w:r>
+              <w:t>com_name</w:t>
+            </w:r>
+            <w:proofErr w:type="spellEnd"/>
             <w:r>
               <w:rPr>
                 <w:rFonts w:eastAsia="Times New Roman" w:cstheme="minorHAnsi"/>
@@ -13037,8 +13250,39 @@
                 <w:szCs w:val="20"/>
                 <w:lang w:eastAsia="fr-FR"/>
               </w:rPr>
-              <w:t>, com_code</w:t>
-            </w:r>
+              <w:t xml:space="preserve">, </w:t>
+            </w:r>
+            <w:proofErr w:type="spellStart"/>
+            <w:r>
+              <w:rPr>
+                <w:rFonts w:eastAsia="Times New Roman" w:cstheme="minorHAnsi"/>
+                <w:sz w:val="20"/>
+                <w:szCs w:val="20"/>
+                <w:lang w:eastAsia="fr-FR"/>
+              </w:rPr>
+              <w:t>com_password</w:t>
+            </w:r>
+            <w:proofErr w:type="spellEnd"/>
+            <w:r>
+              <w:rPr>
+                <w:rFonts w:eastAsia="Times New Roman" w:cstheme="minorHAnsi"/>
+                <w:sz w:val="20"/>
+                <w:szCs w:val="20"/>
+                <w:lang w:eastAsia="fr-FR"/>
+              </w:rPr>
+              <w:t xml:space="preserve">, </w:t>
+            </w:r>
+            <w:proofErr w:type="spellStart"/>
+            <w:r>
+              <w:rPr>
+                <w:rFonts w:eastAsia="Times New Roman" w:cstheme="minorHAnsi"/>
+                <w:sz w:val="20"/>
+                <w:szCs w:val="20"/>
+                <w:lang w:eastAsia="fr-FR"/>
+              </w:rPr>
+              <w:t>com_code</w:t>
+            </w:r>
+            <w:proofErr w:type="spellEnd"/>
           </w:p>
         </w:tc>
       </w:tr>
@@ -13063,6 +13307,7 @@
                 <w:lang w:eastAsia="fr-FR"/>
               </w:rPr>
             </w:pPr>
+            <w:proofErr w:type="spellStart"/>
             <w:r>
               <w:rPr>
                 <w:rFonts w:eastAsia="Times New Roman" w:cstheme="minorHAnsi"/>
@@ -13074,6 +13319,7 @@
               </w:rPr>
               <w:t>country_code</w:t>
             </w:r>
+            <w:proofErr w:type="spellEnd"/>
           </w:p>
         </w:tc>
         <w:tc>
@@ -13123,6 +13369,7 @@
                 <w:lang w:eastAsia="fr-FR"/>
               </w:rPr>
             </w:pPr>
+            <w:proofErr w:type="spellStart"/>
             <w:r>
               <w:rPr>
                 <w:rFonts w:eastAsia="Times New Roman" w:cstheme="minorHAnsi"/>
@@ -13132,6 +13379,7 @@
               </w:rPr>
               <w:t>country_name</w:t>
             </w:r>
+            <w:proofErr w:type="spellEnd"/>
           </w:p>
         </w:tc>
       </w:tr>
@@ -13156,6 +13404,7 @@
                 <w:lang w:eastAsia="fr-FR"/>
               </w:rPr>
             </w:pPr>
+            <w:proofErr w:type="spellStart"/>
             <w:r>
               <w:rPr>
                 <w:rFonts w:eastAsia="Times New Roman" w:cstheme="minorHAnsi"/>
@@ -13167,6 +13416,7 @@
               </w:rPr>
               <w:t>city_code</w:t>
             </w:r>
+            <w:proofErr w:type="spellEnd"/>
           </w:p>
         </w:tc>
         <w:tc>
@@ -13216,6 +13466,7 @@
                 <w:lang w:eastAsia="fr-FR"/>
               </w:rPr>
             </w:pPr>
+            <w:proofErr w:type="spellStart"/>
             <w:r>
               <w:rPr>
                 <w:rFonts w:eastAsia="Times New Roman" w:cstheme="minorHAnsi"/>
@@ -13223,8 +13474,29 @@
                 <w:szCs w:val="20"/>
                 <w:lang w:eastAsia="fr-FR"/>
               </w:rPr>
-              <w:t>city_name, country_code</w:t>
-            </w:r>
+              <w:t>city_name</w:t>
+            </w:r>
+            <w:proofErr w:type="spellEnd"/>
+            <w:r>
+              <w:rPr>
+                <w:rFonts w:eastAsia="Times New Roman" w:cstheme="minorHAnsi"/>
+                <w:sz w:val="20"/>
+                <w:szCs w:val="20"/>
+                <w:lang w:eastAsia="fr-FR"/>
+              </w:rPr>
+              <w:t xml:space="preserve">, </w:t>
+            </w:r>
+            <w:proofErr w:type="spellStart"/>
+            <w:r>
+              <w:rPr>
+                <w:rFonts w:eastAsia="Times New Roman" w:cstheme="minorHAnsi"/>
+                <w:sz w:val="20"/>
+                <w:szCs w:val="20"/>
+                <w:lang w:eastAsia="fr-FR"/>
+              </w:rPr>
+              <w:t>country_code</w:t>
+            </w:r>
+            <w:proofErr w:type="spellEnd"/>
           </w:p>
         </w:tc>
       </w:tr>
@@ -13249,6 +13521,7 @@
                 <w:lang w:eastAsia="fr-FR"/>
               </w:rPr>
             </w:pPr>
+            <w:proofErr w:type="spellStart"/>
             <w:r>
               <w:rPr>
                 <w:rFonts w:eastAsia="Times New Roman" w:cstheme="minorHAnsi"/>
@@ -13260,6 +13533,7 @@
               </w:rPr>
               <w:t>trip_code</w:t>
             </w:r>
+            <w:proofErr w:type="spellEnd"/>
           </w:p>
         </w:tc>
         <w:tc>
@@ -13309,6 +13583,7 @@
                 <w:lang w:eastAsia="fr-FR"/>
               </w:rPr>
             </w:pPr>
+            <w:proofErr w:type="spellStart"/>
             <w:r>
               <w:rPr>
                 <w:rFonts w:eastAsia="Times New Roman" w:cstheme="minorHAnsi"/>
@@ -13316,8 +13591,9 @@
                 <w:szCs w:val="20"/>
                 <w:lang w:eastAsia="fr-FR"/>
               </w:rPr>
-              <w:t>trip_title, trip_available, trip_start, trip_end, trip_all_inclusive, trip_overview, trip_description</w:t>
-            </w:r>
+              <w:t>trip_title</w:t>
+            </w:r>
+            <w:proofErr w:type="spellEnd"/>
             <w:r>
               <w:rPr>
                 <w:rFonts w:eastAsia="Times New Roman" w:cstheme="minorHAnsi"/>
@@ -13325,8 +13601,139 @@
                 <w:szCs w:val="20"/>
                 <w:lang w:eastAsia="fr-FR"/>
               </w:rPr>
-              <w:t>, city_name</w:t>
-            </w:r>
+              <w:t xml:space="preserve">, </w:t>
+            </w:r>
+            <w:proofErr w:type="spellStart"/>
+            <w:r>
+              <w:rPr>
+                <w:rFonts w:eastAsia="Times New Roman" w:cstheme="minorHAnsi"/>
+                <w:sz w:val="20"/>
+                <w:szCs w:val="20"/>
+                <w:lang w:eastAsia="fr-FR"/>
+              </w:rPr>
+              <w:t>trip_available</w:t>
+            </w:r>
+            <w:proofErr w:type="spellEnd"/>
+            <w:r>
+              <w:rPr>
+                <w:rFonts w:eastAsia="Times New Roman" w:cstheme="minorHAnsi"/>
+                <w:sz w:val="20"/>
+                <w:szCs w:val="20"/>
+                <w:lang w:eastAsia="fr-FR"/>
+              </w:rPr>
+              <w:t xml:space="preserve">, </w:t>
+            </w:r>
+            <w:proofErr w:type="spellStart"/>
+            <w:r>
+              <w:rPr>
+                <w:rFonts w:eastAsia="Times New Roman" w:cstheme="minorHAnsi"/>
+                <w:sz w:val="20"/>
+                <w:szCs w:val="20"/>
+                <w:lang w:eastAsia="fr-FR"/>
+              </w:rPr>
+              <w:t>trip_start</w:t>
+            </w:r>
+            <w:proofErr w:type="spellEnd"/>
+            <w:r>
+              <w:rPr>
+                <w:rFonts w:eastAsia="Times New Roman" w:cstheme="minorHAnsi"/>
+                <w:sz w:val="20"/>
+                <w:szCs w:val="20"/>
+                <w:lang w:eastAsia="fr-FR"/>
+              </w:rPr>
+              <w:t xml:space="preserve">, </w:t>
+            </w:r>
+            <w:proofErr w:type="spellStart"/>
+            <w:r>
+              <w:rPr>
+                <w:rFonts w:eastAsia="Times New Roman" w:cstheme="minorHAnsi"/>
+                <w:sz w:val="20"/>
+                <w:szCs w:val="20"/>
+                <w:lang w:eastAsia="fr-FR"/>
+              </w:rPr>
+              <w:t>trip_end</w:t>
+            </w:r>
+            <w:proofErr w:type="spellEnd"/>
+            <w:r>
+              <w:rPr>
+                <w:rFonts w:eastAsia="Times New Roman" w:cstheme="minorHAnsi"/>
+                <w:sz w:val="20"/>
+                <w:szCs w:val="20"/>
+                <w:lang w:eastAsia="fr-FR"/>
+              </w:rPr>
+              <w:t xml:space="preserve">, </w:t>
+            </w:r>
+            <w:proofErr w:type="spellStart"/>
+            <w:r>
+              <w:rPr>
+                <w:rFonts w:eastAsia="Times New Roman" w:cstheme="minorHAnsi"/>
+                <w:sz w:val="20"/>
+                <w:szCs w:val="20"/>
+                <w:lang w:eastAsia="fr-FR"/>
+              </w:rPr>
+              <w:t>trip_all_inclusive</w:t>
+            </w:r>
+            <w:proofErr w:type="spellEnd"/>
+            <w:r>
+              <w:rPr>
+                <w:rFonts w:eastAsia="Times New Roman" w:cstheme="minorHAnsi"/>
+                <w:sz w:val="20"/>
+                <w:szCs w:val="20"/>
+                <w:lang w:eastAsia="fr-FR"/>
+              </w:rPr>
+              <w:t xml:space="preserve">, </w:t>
+            </w:r>
+            <w:proofErr w:type="spellStart"/>
+            <w:r>
+              <w:rPr>
+                <w:rFonts w:eastAsia="Times New Roman" w:cstheme="minorHAnsi"/>
+                <w:sz w:val="20"/>
+                <w:szCs w:val="20"/>
+                <w:lang w:eastAsia="fr-FR"/>
+              </w:rPr>
+              <w:t>trip_overview</w:t>
+            </w:r>
+            <w:proofErr w:type="spellEnd"/>
+            <w:r>
+              <w:rPr>
+                <w:rFonts w:eastAsia="Times New Roman" w:cstheme="minorHAnsi"/>
+                <w:sz w:val="20"/>
+                <w:szCs w:val="20"/>
+                <w:lang w:eastAsia="fr-FR"/>
+              </w:rPr>
+              <w:t xml:space="preserve">, </w:t>
+            </w:r>
+            <w:proofErr w:type="spellStart"/>
+            <w:r>
+              <w:rPr>
+                <w:rFonts w:eastAsia="Times New Roman" w:cstheme="minorHAnsi"/>
+                <w:sz w:val="20"/>
+                <w:szCs w:val="20"/>
+                <w:lang w:eastAsia="fr-FR"/>
+              </w:rPr>
+              <w:t>trip_description</w:t>
+            </w:r>
+            <w:proofErr w:type="spellEnd"/>
+            <w:r>
+              <w:rPr>
+                <w:rFonts w:eastAsia="Times New Roman" w:cstheme="minorHAnsi"/>
+                <w:sz w:val="20"/>
+                <w:szCs w:val="20"/>
+                <w:lang w:eastAsia="fr-FR"/>
+              </w:rPr>
+              <w:t xml:space="preserve">, </w:t>
+            </w:r>
+            <w:proofErr w:type="spellStart"/>
+            <w:r>
+              <w:rPr>
+                <w:rFonts w:eastAsia="Times New Roman" w:cstheme="minorHAnsi"/>
+                <w:sz w:val="20"/>
+                <w:szCs w:val="20"/>
+                <w:lang w:eastAsia="fr-FR"/>
+              </w:rPr>
+              <w:t>city_name</w:t>
+            </w:r>
+            <w:proofErr w:type="spellEnd"/>
           </w:p>
         </w:tc>
       </w:tr>
@@ -13351,6 +13758,7 @@
                 <w:lang w:eastAsia="fr-FR"/>
               </w:rPr>
             </w:pPr>
+            <w:proofErr w:type="spellStart"/>
             <w:r>
               <w:rPr>
                 <w:rFonts w:eastAsia="Times New Roman" w:cstheme="minorHAnsi"/>
@@ -13362,6 +13770,7 @@
               </w:rPr>
               <w:t>theme_code</w:t>
             </w:r>
+            <w:proofErr w:type="spellEnd"/>
           </w:p>
         </w:tc>
         <w:tc>
@@ -13411,6 +13820,7 @@
                 <w:lang w:eastAsia="fr-FR"/>
               </w:rPr>
             </w:pPr>
+            <w:proofErr w:type="spellStart"/>
             <w:r>
               <w:rPr>
                 <w:rFonts w:eastAsia="Times New Roman" w:cstheme="minorHAnsi"/>
@@ -13418,8 +13828,29 @@
                 <w:szCs w:val="20"/>
                 <w:lang w:eastAsia="fr-FR"/>
               </w:rPr>
-              <w:t>theme_name, theme_description</w:t>
-            </w:r>
+              <w:t>theme_name</w:t>
+            </w:r>
+            <w:proofErr w:type="spellEnd"/>
+            <w:r>
+              <w:rPr>
+                <w:rFonts w:eastAsia="Times New Roman" w:cstheme="minorHAnsi"/>
+                <w:sz w:val="20"/>
+                <w:szCs w:val="20"/>
+                <w:lang w:eastAsia="fr-FR"/>
+              </w:rPr>
+              <w:t xml:space="preserve">, </w:t>
+            </w:r>
+            <w:proofErr w:type="spellStart"/>
+            <w:r>
+              <w:rPr>
+                <w:rFonts w:eastAsia="Times New Roman" w:cstheme="minorHAnsi"/>
+                <w:sz w:val="20"/>
+                <w:szCs w:val="20"/>
+                <w:lang w:eastAsia="fr-FR"/>
+              </w:rPr>
+              <w:t>theme_description</w:t>
+            </w:r>
+            <w:proofErr w:type="spellEnd"/>
           </w:p>
         </w:tc>
       </w:tr>
@@ -13444,6 +13875,7 @@
                 <w:lang w:eastAsia="fr-FR"/>
               </w:rPr>
             </w:pPr>
+            <w:proofErr w:type="spellStart"/>
             <w:r>
               <w:rPr>
                 <w:rFonts w:eastAsia="Times New Roman" w:cstheme="minorHAnsi"/>
@@ -13455,6 +13887,7 @@
               </w:rPr>
               <w:t>service_code</w:t>
             </w:r>
+            <w:proofErr w:type="spellEnd"/>
           </w:p>
         </w:tc>
         <w:tc>
@@ -13504,6 +13937,7 @@
                 <w:lang w:eastAsia="fr-FR"/>
               </w:rPr>
             </w:pPr>
+            <w:proofErr w:type="spellStart"/>
             <w:r>
               <w:rPr>
                 <w:rFonts w:eastAsia="Times New Roman" w:cstheme="minorHAnsi"/>
@@ -13511,8 +13945,29 @@
                 <w:szCs w:val="20"/>
                 <w:lang w:eastAsia="fr-FR"/>
               </w:rPr>
-              <w:t>service_name, service_description</w:t>
-            </w:r>
+              <w:t>service_name</w:t>
+            </w:r>
+            <w:proofErr w:type="spellEnd"/>
+            <w:r>
+              <w:rPr>
+                <w:rFonts w:eastAsia="Times New Roman" w:cstheme="minorHAnsi"/>
+                <w:sz w:val="20"/>
+                <w:szCs w:val="20"/>
+                <w:lang w:eastAsia="fr-FR"/>
+              </w:rPr>
+              <w:t xml:space="preserve">, </w:t>
+            </w:r>
+            <w:proofErr w:type="spellStart"/>
+            <w:r>
+              <w:rPr>
+                <w:rFonts w:eastAsia="Times New Roman" w:cstheme="minorHAnsi"/>
+                <w:sz w:val="20"/>
+                <w:szCs w:val="20"/>
+                <w:lang w:eastAsia="fr-FR"/>
+              </w:rPr>
+              <w:t>service_description</w:t>
+            </w:r>
+            <w:proofErr w:type="spellEnd"/>
           </w:p>
         </w:tc>
       </w:tr>
@@ -13547,7 +14002,7 @@
           <w:lang w:eastAsia="fr-FR"/>
         </w:rPr>
       </w:pPr>
-      <w:bookmarkStart w:id="7" w:name="_Toc46841274"/>
+      <w:bookmarkStart w:id="7" w:name="_Toc47517958"/>
       <w:r>
         <w:rPr>
           <w:rFonts w:eastAsia="Times New Roman"/>
@@ -13695,6 +14150,7 @@
                 <w:lang w:eastAsia="fr-FR"/>
               </w:rPr>
             </w:pPr>
+            <w:proofErr w:type="spellStart"/>
             <w:r>
               <w:rPr>
                 <w:rFonts w:eastAsia="Times New Roman" w:cstheme="minorHAnsi"/>
@@ -13704,8 +14160,9 @@
                 <w:szCs w:val="20"/>
                 <w:lang w:eastAsia="fr-FR"/>
               </w:rPr>
-              <w:t xml:space="preserve">trip_code, </w:t>
-            </w:r>
+              <w:t>trip_code</w:t>
+            </w:r>
+            <w:proofErr w:type="spellEnd"/>
             <w:r>
               <w:rPr>
                 <w:rFonts w:eastAsia="Times New Roman" w:cstheme="minorHAnsi"/>
@@ -13715,8 +14172,9 @@
                 <w:szCs w:val="20"/>
                 <w:lang w:eastAsia="fr-FR"/>
               </w:rPr>
-              <w:t>c</w:t>
-            </w:r>
+              <w:t xml:space="preserve">, </w:t>
+            </w:r>
+            <w:proofErr w:type="spellStart"/>
             <w:r>
               <w:rPr>
                 <w:rFonts w:eastAsia="Times New Roman" w:cstheme="minorHAnsi"/>
@@ -13726,8 +14184,20 @@
                 <w:szCs w:val="20"/>
                 <w:lang w:eastAsia="fr-FR"/>
               </w:rPr>
+              <w:t>c</w:t>
+            </w:r>
+            <w:r>
+              <w:rPr>
+                <w:rFonts w:eastAsia="Times New Roman" w:cstheme="minorHAnsi"/>
+                <w:b/>
+                <w:bCs/>
+                <w:sz w:val="20"/>
+                <w:szCs w:val="20"/>
+                <w:lang w:eastAsia="fr-FR"/>
+              </w:rPr>
               <w:t>lient_id</w:t>
             </w:r>
+            <w:proofErr w:type="spellEnd"/>
           </w:p>
         </w:tc>
         <w:tc>
@@ -13777,6 +14247,7 @@
                 <w:lang w:eastAsia="fr-FR"/>
               </w:rPr>
             </w:pPr>
+            <w:proofErr w:type="spellStart"/>
             <w:r>
               <w:rPr>
                 <w:rFonts w:eastAsia="Times New Roman" w:cstheme="minorHAnsi"/>
@@ -13784,8 +14255,29 @@
                 <w:szCs w:val="20"/>
                 <w:lang w:eastAsia="fr-FR"/>
               </w:rPr>
-              <w:t>order_quantity, order_paid</w:t>
-            </w:r>
+              <w:t>order_quantity</w:t>
+            </w:r>
+            <w:proofErr w:type="spellEnd"/>
+            <w:r>
+              <w:rPr>
+                <w:rFonts w:eastAsia="Times New Roman" w:cstheme="minorHAnsi"/>
+                <w:sz w:val="20"/>
+                <w:szCs w:val="20"/>
+                <w:lang w:eastAsia="fr-FR"/>
+              </w:rPr>
+              <w:t xml:space="preserve">, </w:t>
+            </w:r>
+            <w:proofErr w:type="spellStart"/>
+            <w:r>
+              <w:rPr>
+                <w:rFonts w:eastAsia="Times New Roman" w:cstheme="minorHAnsi"/>
+                <w:sz w:val="20"/>
+                <w:szCs w:val="20"/>
+                <w:lang w:eastAsia="fr-FR"/>
+              </w:rPr>
+              <w:t>order_paid</w:t>
+            </w:r>
+            <w:proofErr w:type="spellEnd"/>
           </w:p>
         </w:tc>
       </w:tr>
@@ -13810,6 +14302,7 @@
                 <w:lang w:eastAsia="fr-FR"/>
               </w:rPr>
             </w:pPr>
+            <w:proofErr w:type="spellStart"/>
             <w:r>
               <w:rPr>
                 <w:rFonts w:eastAsia="Times New Roman" w:cstheme="minorHAnsi"/>
@@ -13819,8 +14312,33 @@
                 <w:szCs w:val="20"/>
                 <w:lang w:eastAsia="fr-FR"/>
               </w:rPr>
-              <w:t>trip_code, service_code</w:t>
-            </w:r>
+              <w:t>trip_code</w:t>
+            </w:r>
+            <w:proofErr w:type="spellEnd"/>
+            <w:r>
+              <w:rPr>
+                <w:rFonts w:eastAsia="Times New Roman" w:cstheme="minorHAnsi"/>
+                <w:b/>
+                <w:bCs/>
+                <w:sz w:val="20"/>
+                <w:szCs w:val="20"/>
+                <w:lang w:eastAsia="fr-FR"/>
+              </w:rPr>
+              <w:t xml:space="preserve">, </w:t>
+            </w:r>
+            <w:proofErr w:type="spellStart"/>
+            <w:r>
+              <w:rPr>
+                <w:rFonts w:eastAsia="Times New Roman" w:cstheme="minorHAnsi"/>
+                <w:b/>
+                <w:bCs/>
+                <w:sz w:val="20"/>
+                <w:szCs w:val="20"/>
+                <w:lang w:eastAsia="fr-FR"/>
+              </w:rPr>
+              <w:t>service_code</w:t>
+            </w:r>
+            <w:proofErr w:type="spellEnd"/>
           </w:p>
         </w:tc>
         <w:tc>
@@ -13870,6 +14388,7 @@
                 <w:lang w:eastAsia="fr-FR"/>
               </w:rPr>
             </w:pPr>
+            <w:proofErr w:type="spellStart"/>
             <w:r>
               <w:rPr>
                 <w:rFonts w:eastAsia="Times New Roman" w:cstheme="minorHAnsi"/>
@@ -13888,6 +14407,7 @@
               </w:rPr>
               <w:t>_score</w:t>
             </w:r>
+            <w:proofErr w:type="spellEnd"/>
           </w:p>
         </w:tc>
       </w:tr>
@@ -13912,6 +14432,7 @@
                 <w:lang w:eastAsia="fr-FR"/>
               </w:rPr>
             </w:pPr>
+            <w:proofErr w:type="spellStart"/>
             <w:r>
               <w:rPr>
                 <w:rFonts w:eastAsia="Times New Roman" w:cstheme="minorHAnsi"/>
@@ -13921,8 +14442,9 @@
                 <w:szCs w:val="20"/>
                 <w:lang w:eastAsia="fr-FR"/>
               </w:rPr>
-              <w:t xml:space="preserve">trip_code, </w:t>
-            </w:r>
+              <w:t>trip_code</w:t>
+            </w:r>
+            <w:proofErr w:type="spellEnd"/>
             <w:r>
               <w:rPr>
                 <w:rFonts w:eastAsia="Times New Roman" w:cstheme="minorHAnsi"/>
@@ -13932,8 +14454,21 @@
                 <w:szCs w:val="20"/>
                 <w:lang w:eastAsia="fr-FR"/>
               </w:rPr>
+              <w:t xml:space="preserve">, </w:t>
+            </w:r>
+            <w:proofErr w:type="spellStart"/>
+            <w:r>
+              <w:rPr>
+                <w:rFonts w:eastAsia="Times New Roman" w:cstheme="minorHAnsi"/>
+                <w:b/>
+                <w:bCs/>
+                <w:sz w:val="20"/>
+                <w:szCs w:val="20"/>
+                <w:lang w:eastAsia="fr-FR"/>
+              </w:rPr>
               <w:t>city_code</w:t>
             </w:r>
+            <w:proofErr w:type="spellEnd"/>
           </w:p>
         </w:tc>
         <w:tc>
@@ -13983,6 +14518,7 @@
                 <w:lang w:eastAsia="fr-FR"/>
               </w:rPr>
             </w:pPr>
+            <w:proofErr w:type="spellStart"/>
             <w:r>
               <w:rPr>
                 <w:rFonts w:eastAsia="Times New Roman" w:cstheme="minorHAnsi"/>
@@ -13990,8 +14526,29 @@
                 <w:szCs w:val="20"/>
                 <w:lang w:eastAsia="fr-FR"/>
               </w:rPr>
-              <w:t>step_start, step_end</w:t>
-            </w:r>
+              <w:t>step_start</w:t>
+            </w:r>
+            <w:proofErr w:type="spellEnd"/>
+            <w:r>
+              <w:rPr>
+                <w:rFonts w:eastAsia="Times New Roman" w:cstheme="minorHAnsi"/>
+                <w:sz w:val="20"/>
+                <w:szCs w:val="20"/>
+                <w:lang w:eastAsia="fr-FR"/>
+              </w:rPr>
+              <w:t xml:space="preserve">, </w:t>
+            </w:r>
+            <w:proofErr w:type="spellStart"/>
+            <w:r>
+              <w:rPr>
+                <w:rFonts w:eastAsia="Times New Roman" w:cstheme="minorHAnsi"/>
+                <w:sz w:val="20"/>
+                <w:szCs w:val="20"/>
+                <w:lang w:eastAsia="fr-FR"/>
+              </w:rPr>
+              <w:t>step_end</w:t>
+            </w:r>
+            <w:proofErr w:type="spellEnd"/>
           </w:p>
         </w:tc>
       </w:tr>
@@ -14033,8 +14590,28 @@
           <w:rFonts w:eastAsia="Times New Roman"/>
           <w:lang w:eastAsia="fr-FR"/>
         </w:rPr>
-      </w:pPr>
-      <w:bookmarkStart w:id="8" w:name="_Toc46841275"/>
+        <w:sectPr>
+          <w:headerReference w:type="default" r:id="rId12"/>
+          <w:footerReference w:type="default" r:id="rId13"/>
+          <w:footerReference w:type="first" r:id="rId14"/>
+          <w:pgSz w:w="11906" w:h="16838" w:code="9"/>
+          <w:pgMar w:top="284" w:right="720" w:bottom="720" w:left="720" w:header="425" w:footer="522" w:gutter="0"/>
+          <w:pgNumType w:start="0"/>
+          <w:cols w:space="708"/>
+          <w:titlePg/>
+          <w:docGrid w:linePitch="360"/>
+        </w:sectPr>
+      </w:pPr>
+    </w:p>
+    <w:p>
+      <w:pPr>
+        <w:pStyle w:val="Titre1"/>
+        <w:rPr>
+          <w:rFonts w:eastAsia="Times New Roman"/>
+          <w:lang w:eastAsia="fr-FR"/>
+        </w:rPr>
+      </w:pPr>
+      <w:bookmarkStart w:id="8" w:name="_Toc47517959"/>
       <w:r>
         <w:rPr>
           <w:rFonts w:eastAsia="Times New Roman"/>
@@ -14059,21 +14636,68 @@
     <w:p>
       <w:pPr>
         <w:ind w:firstLine="0"/>
-        <w:rPr>
-          <w:rFonts w:eastAsia="Times New Roman" w:cstheme="minorHAnsi"/>
-          <w:sz w:val="20"/>
-          <w:szCs w:val="20"/>
-          <w:lang w:eastAsia="fr-FR"/>
-        </w:rPr>
-      </w:pPr>
-      <w:r>
-        <w:rPr>
-          <w:rFonts w:eastAsia="Times New Roman" w:cstheme="minorHAnsi"/>
-          <w:sz w:val="20"/>
-          <w:szCs w:val="20"/>
-          <w:lang w:eastAsia="fr-FR"/>
-        </w:rPr>
-        <w:t>@TODO</w:t>
+        <w:jc w:val="center"/>
+        <w:rPr>
+          <w:rFonts w:eastAsia="Times New Roman" w:cstheme="minorHAnsi"/>
+          <w:sz w:val="20"/>
+          <w:szCs w:val="20"/>
+          <w:lang w:eastAsia="fr-FR"/>
+        </w:rPr>
+      </w:pPr>
+      <w:r>
+        <w:rPr>
+          <w:rFonts w:eastAsia="Times New Roman" w:cstheme="minorHAnsi"/>
+          <w:noProof/>
+          <w:sz w:val="20"/>
+          <w:szCs w:val="20"/>
+          <w:lang w:eastAsia="fr-FR"/>
+        </w:rPr>
+        <w:drawing>
+          <wp:inline distT="0" distB="0" distL="0" distR="0" wp14:anchorId="534760A6" wp14:editId="279E1C3F">
+            <wp:extent cx="9795600" cy="5151442"/>
+            <wp:effectExtent l="19050" t="19050" r="15240" b="11430"/>
+            <wp:docPr id="8" name="Image 8"/>
+            <wp:cNvGraphicFramePr>
+              <a:graphicFrameLocks xmlns:a="http://schemas.openxmlformats.org/drawingml/2006/main" noChangeAspect="1"/>
+            </wp:cNvGraphicFramePr>
+            <a:graphic xmlns:a="http://schemas.openxmlformats.org/drawingml/2006/main">
+              <a:graphicData uri="http://schemas.openxmlformats.org/drawingml/2006/picture">
+                <pic:pic xmlns:pic="http://schemas.openxmlformats.org/drawingml/2006/picture">
+                  <pic:nvPicPr>
+                    <pic:cNvPr id="8" name="Image 8"/>
+                    <pic:cNvPicPr/>
+                  </pic:nvPicPr>
+                  <pic:blipFill>
+                    <a:blip r:embed="rId15">
+                      <a:extLst>
+                        <a:ext uri="{28A0092B-C50C-407E-A947-70E740481C1C}">
+                          <a14:useLocalDpi xmlns:a14="http://schemas.microsoft.com/office/drawing/2010/main" val="0"/>
+                        </a:ext>
+                      </a:extLst>
+                    </a:blip>
+                    <a:stretch>
+                      <a:fillRect/>
+                    </a:stretch>
+                  </pic:blipFill>
+                  <pic:spPr>
+                    <a:xfrm>
+                      <a:off x="0" y="0"/>
+                      <a:ext cx="9795600" cy="5151442"/>
+                    </a:xfrm>
+                    <a:prstGeom prst="rect">
+                      <a:avLst/>
+                    </a:prstGeom>
+                    <a:ln>
+                      <a:solidFill>
+                        <a:schemeClr val="accent1"/>
+                      </a:solidFill>
+                    </a:ln>
+                  </pic:spPr>
+                </pic:pic>
+              </a:graphicData>
+            </a:graphic>
+          </wp:inline>
+        </w:drawing>
       </w:r>
     </w:p>
     <w:p>
@@ -14086,6 +14710,994 @@
           <w:lang w:eastAsia="fr-FR"/>
         </w:rPr>
       </w:pPr>
+      <w:r>
+        <w:rPr>
+          <w:rFonts w:eastAsia="Times New Roman"/>
+          <w:lang w:eastAsia="fr-FR"/>
+        </w:rPr>
+        <w:br w:type="page"/>
+      </w:r>
+    </w:p>
+    <w:p>
+      <w:pPr>
+        <w:pStyle w:val="Titre1"/>
+        <w:rPr>
+          <w:rFonts w:eastAsia="Times New Roman"/>
+          <w:lang w:eastAsia="fr-FR"/>
+        </w:rPr>
+        <w:sectPr>
+          <w:pgSz w:w="16838" w:h="11906" w:orient="landscape" w:code="9"/>
+          <w:pgMar w:top="720" w:right="284" w:bottom="720" w:left="720" w:header="425" w:footer="522" w:gutter="0"/>
+          <w:pgNumType w:start="0"/>
+          <w:cols w:space="708"/>
+          <w:titlePg/>
+          <w:docGrid w:linePitch="360"/>
+        </w:sectPr>
+      </w:pPr>
+    </w:p>
+    <w:p>
+      <w:pPr>
+        <w:pStyle w:val="Titre1"/>
+        <w:rPr>
+          <w:rFonts w:eastAsia="Times New Roman"/>
+          <w:lang w:eastAsia="fr-FR"/>
+        </w:rPr>
+      </w:pPr>
+      <w:bookmarkStart w:id="9" w:name="_Toc47517960"/>
+      <w:r>
+        <w:rPr>
+          <w:rFonts w:eastAsia="Times New Roman"/>
+          <w:lang w:eastAsia="fr-FR"/>
+        </w:rPr>
+        <w:lastRenderedPageBreak/>
+        <w:t>Modèle Logique des Données (MLD)</w:t>
+      </w:r>
+      <w:bookmarkEnd w:id="9"/>
+    </w:p>
+    <w:p>
+      <w:pPr>
+        <w:ind w:firstLine="0"/>
+        <w:rPr>
+          <w:rFonts w:eastAsia="Times New Roman" w:cstheme="minorHAnsi"/>
+          <w:sz w:val="20"/>
+          <w:szCs w:val="20"/>
+          <w:lang w:eastAsia="fr-FR"/>
+        </w:rPr>
+      </w:pPr>
+    </w:p>
+    <w:p>
+      <w:pPr>
+        <w:ind w:firstLine="0"/>
+        <w:rPr>
+          <w:rFonts w:eastAsia="Times New Roman" w:cstheme="minorHAnsi"/>
+          <w:sz w:val="20"/>
+          <w:szCs w:val="20"/>
+          <w:lang w:eastAsia="fr-FR"/>
+        </w:rPr>
+      </w:pPr>
+      <w:r>
+        <w:rPr>
+          <w:rFonts w:eastAsia="Times New Roman" w:cstheme="minorHAnsi"/>
+          <w:sz w:val="20"/>
+          <w:szCs w:val="20"/>
+          <w:lang w:eastAsia="fr-FR"/>
+        </w:rPr>
+        <w:t xml:space="preserve">countries ( </w:t>
+      </w:r>
+      <w:proofErr w:type="spellStart"/>
+      <w:r>
+        <w:rPr>
+          <w:rFonts w:eastAsia="Times New Roman" w:cstheme="minorHAnsi"/>
+          <w:b/>
+          <w:bCs/>
+          <w:sz w:val="20"/>
+          <w:szCs w:val="20"/>
+          <w:u w:val="single"/>
+          <w:lang w:eastAsia="fr-FR"/>
+        </w:rPr>
+        <w:t>country_code</w:t>
+      </w:r>
+      <w:proofErr w:type="spellEnd"/>
+      <w:r>
+        <w:rPr>
+          <w:rFonts w:eastAsia="Times New Roman" w:cstheme="minorHAnsi"/>
+          <w:sz w:val="20"/>
+          <w:szCs w:val="20"/>
+          <w:lang w:eastAsia="fr-FR"/>
+        </w:rPr>
+        <w:t xml:space="preserve">, </w:t>
+      </w:r>
+      <w:proofErr w:type="spellStart"/>
+      <w:r>
+        <w:rPr>
+          <w:rFonts w:eastAsia="Times New Roman" w:cstheme="minorHAnsi"/>
+          <w:b/>
+          <w:bCs/>
+          <w:sz w:val="20"/>
+          <w:szCs w:val="20"/>
+          <w:lang w:eastAsia="fr-FR"/>
+        </w:rPr>
+        <w:t>country_name</w:t>
+      </w:r>
+      <w:proofErr w:type="spellEnd"/>
+      <w:r>
+        <w:rPr>
+          <w:rFonts w:eastAsia="Times New Roman" w:cstheme="minorHAnsi"/>
+          <w:b/>
+          <w:bCs/>
+          <w:sz w:val="20"/>
+          <w:szCs w:val="20"/>
+          <w:lang w:eastAsia="fr-FR"/>
+        </w:rPr>
+        <w:t xml:space="preserve"> </w:t>
+      </w:r>
+      <w:r>
+        <w:rPr>
+          <w:rFonts w:eastAsia="Times New Roman" w:cstheme="minorHAnsi"/>
+          <w:sz w:val="20"/>
+          <w:szCs w:val="20"/>
+          <w:lang w:eastAsia="fr-FR"/>
+        </w:rPr>
+        <w:t>)</w:t>
+      </w:r>
+    </w:p>
+    <w:p>
+      <w:pPr>
+        <w:ind w:firstLine="0"/>
+        <w:rPr>
+          <w:rFonts w:eastAsia="Times New Roman" w:cstheme="minorHAnsi"/>
+          <w:sz w:val="20"/>
+          <w:szCs w:val="20"/>
+          <w:lang w:eastAsia="fr-FR"/>
+        </w:rPr>
+      </w:pPr>
+    </w:p>
+    <w:p>
+      <w:pPr>
+        <w:ind w:firstLine="0"/>
+        <w:rPr>
+          <w:rFonts w:eastAsia="Times New Roman" w:cstheme="minorHAnsi"/>
+          <w:sz w:val="20"/>
+          <w:szCs w:val="20"/>
+          <w:lang w:eastAsia="fr-FR"/>
+        </w:rPr>
+      </w:pPr>
+      <w:proofErr w:type="spellStart"/>
+      <w:r>
+        <w:rPr>
+          <w:rFonts w:eastAsia="Times New Roman" w:cstheme="minorHAnsi"/>
+          <w:sz w:val="20"/>
+          <w:szCs w:val="20"/>
+          <w:lang w:eastAsia="fr-FR"/>
+        </w:rPr>
+        <w:t>cities</w:t>
+      </w:r>
+      <w:proofErr w:type="spellEnd"/>
+      <w:r>
+        <w:rPr>
+          <w:rFonts w:eastAsia="Times New Roman" w:cstheme="minorHAnsi"/>
+          <w:sz w:val="20"/>
+          <w:szCs w:val="20"/>
+          <w:lang w:eastAsia="fr-FR"/>
+        </w:rPr>
+        <w:t xml:space="preserve">  ( </w:t>
+      </w:r>
+      <w:proofErr w:type="spellStart"/>
+      <w:r>
+        <w:rPr>
+          <w:rFonts w:eastAsia="Times New Roman" w:cstheme="minorHAnsi"/>
+          <w:b/>
+          <w:bCs/>
+          <w:sz w:val="20"/>
+          <w:szCs w:val="20"/>
+          <w:u w:val="single"/>
+          <w:lang w:eastAsia="fr-FR"/>
+        </w:rPr>
+        <w:t>city_code</w:t>
+      </w:r>
+      <w:proofErr w:type="spellEnd"/>
+      <w:r>
+        <w:rPr>
+          <w:rFonts w:eastAsia="Times New Roman" w:cstheme="minorHAnsi"/>
+          <w:sz w:val="20"/>
+          <w:szCs w:val="20"/>
+          <w:lang w:eastAsia="fr-FR"/>
+        </w:rPr>
+        <w:t xml:space="preserve">, </w:t>
+      </w:r>
+      <w:proofErr w:type="spellStart"/>
+      <w:r>
+        <w:rPr>
+          <w:rFonts w:eastAsia="Times New Roman" w:cstheme="minorHAnsi"/>
+          <w:b/>
+          <w:bCs/>
+          <w:sz w:val="20"/>
+          <w:szCs w:val="20"/>
+          <w:lang w:eastAsia="fr-FR"/>
+        </w:rPr>
+        <w:t>city_name</w:t>
+      </w:r>
+      <w:proofErr w:type="spellEnd"/>
+      <w:r>
+        <w:rPr>
+          <w:rFonts w:eastAsia="Times New Roman" w:cstheme="minorHAnsi"/>
+          <w:b/>
+          <w:bCs/>
+          <w:sz w:val="20"/>
+          <w:szCs w:val="20"/>
+          <w:lang w:eastAsia="fr-FR"/>
+        </w:rPr>
+        <w:t xml:space="preserve">, </w:t>
+      </w:r>
+      <w:r>
+        <w:rPr>
+          <w:rFonts w:eastAsia="Times New Roman" w:cstheme="minorHAnsi"/>
+          <w:b/>
+          <w:bCs/>
+          <w:sz w:val="20"/>
+          <w:szCs w:val="20"/>
+          <w:lang w:eastAsia="fr-FR"/>
+        </w:rPr>
+        <w:t>#country_code</w:t>
+      </w:r>
+      <w:r>
+        <w:rPr>
+          <w:rFonts w:eastAsia="Times New Roman" w:cstheme="minorHAnsi"/>
+          <w:sz w:val="20"/>
+          <w:szCs w:val="20"/>
+          <w:lang w:eastAsia="fr-FR"/>
+        </w:rPr>
+        <w:t xml:space="preserve"> )</w:t>
+      </w:r>
+    </w:p>
+    <w:p>
+      <w:pPr>
+        <w:ind w:firstLine="0"/>
+        <w:rPr>
+          <w:rFonts w:eastAsia="Times New Roman" w:cstheme="minorHAnsi"/>
+          <w:sz w:val="20"/>
+          <w:szCs w:val="20"/>
+          <w:lang w:eastAsia="fr-FR"/>
+        </w:rPr>
+      </w:pPr>
+    </w:p>
+    <w:p>
+      <w:pPr>
+        <w:ind w:firstLine="0"/>
+        <w:rPr>
+          <w:rFonts w:eastAsia="Times New Roman" w:cstheme="minorHAnsi"/>
+          <w:sz w:val="20"/>
+          <w:szCs w:val="20"/>
+          <w:lang w:eastAsia="fr-FR"/>
+        </w:rPr>
+      </w:pPr>
+      <w:r>
+        <w:rPr>
+          <w:rFonts w:eastAsia="Times New Roman" w:cstheme="minorHAnsi"/>
+          <w:sz w:val="20"/>
+          <w:szCs w:val="20"/>
+          <w:lang w:eastAsia="fr-FR"/>
+        </w:rPr>
+        <w:t xml:space="preserve">sales( </w:t>
+      </w:r>
+      <w:proofErr w:type="spellStart"/>
+      <w:r>
+        <w:rPr>
+          <w:rFonts w:eastAsia="Times New Roman" w:cstheme="minorHAnsi"/>
+          <w:b/>
+          <w:bCs/>
+          <w:sz w:val="20"/>
+          <w:szCs w:val="20"/>
+          <w:u w:val="single"/>
+          <w:lang w:eastAsia="fr-FR"/>
+        </w:rPr>
+        <w:t>com_code</w:t>
+      </w:r>
+      <w:proofErr w:type="spellEnd"/>
+      <w:r>
+        <w:rPr>
+          <w:rFonts w:eastAsia="Times New Roman" w:cstheme="minorHAnsi"/>
+          <w:sz w:val="20"/>
+          <w:szCs w:val="20"/>
+          <w:lang w:eastAsia="fr-FR"/>
+        </w:rPr>
+        <w:t xml:space="preserve">, </w:t>
+      </w:r>
+      <w:proofErr w:type="spellStart"/>
+      <w:r>
+        <w:rPr>
+          <w:rFonts w:eastAsia="Times New Roman" w:cstheme="minorHAnsi"/>
+          <w:b/>
+          <w:bCs/>
+          <w:sz w:val="20"/>
+          <w:szCs w:val="20"/>
+          <w:lang w:eastAsia="fr-FR"/>
+        </w:rPr>
+        <w:t>com_name</w:t>
+      </w:r>
+      <w:proofErr w:type="spellEnd"/>
+      <w:r>
+        <w:rPr>
+          <w:rFonts w:eastAsia="Times New Roman" w:cstheme="minorHAnsi"/>
+          <w:b/>
+          <w:bCs/>
+          <w:sz w:val="20"/>
+          <w:szCs w:val="20"/>
+          <w:lang w:eastAsia="fr-FR"/>
+        </w:rPr>
+        <w:t xml:space="preserve">, </w:t>
+      </w:r>
+      <w:proofErr w:type="spellStart"/>
+      <w:r>
+        <w:rPr>
+          <w:rFonts w:eastAsia="Times New Roman" w:cstheme="minorHAnsi"/>
+          <w:b/>
+          <w:bCs/>
+          <w:sz w:val="20"/>
+          <w:szCs w:val="20"/>
+          <w:lang w:eastAsia="fr-FR"/>
+        </w:rPr>
+        <w:t>com_password</w:t>
+      </w:r>
+      <w:proofErr w:type="spellEnd"/>
+      <w:r>
+        <w:rPr>
+          <w:rFonts w:eastAsia="Times New Roman" w:cstheme="minorHAnsi"/>
+          <w:sz w:val="20"/>
+          <w:szCs w:val="20"/>
+          <w:lang w:eastAsia="fr-FR"/>
+        </w:rPr>
+        <w:t>, #com_substitute )</w:t>
+      </w:r>
+    </w:p>
+    <w:p>
+      <w:pPr>
+        <w:ind w:firstLine="0"/>
+        <w:rPr>
+          <w:rFonts w:eastAsia="Times New Roman" w:cstheme="minorHAnsi"/>
+          <w:sz w:val="20"/>
+          <w:szCs w:val="20"/>
+          <w:lang w:eastAsia="fr-FR"/>
+        </w:rPr>
+      </w:pPr>
+    </w:p>
+    <w:p>
+      <w:pPr>
+        <w:ind w:firstLine="0"/>
+        <w:rPr>
+          <w:rFonts w:eastAsia="Times New Roman" w:cstheme="minorHAnsi"/>
+          <w:sz w:val="20"/>
+          <w:szCs w:val="20"/>
+          <w:lang w:eastAsia="fr-FR"/>
+        </w:rPr>
+      </w:pPr>
+      <w:r>
+        <w:rPr>
+          <w:rFonts w:eastAsia="Times New Roman" w:cstheme="minorHAnsi"/>
+          <w:sz w:val="20"/>
+          <w:szCs w:val="20"/>
+          <w:lang w:eastAsia="fr-FR"/>
+        </w:rPr>
+        <w:t xml:space="preserve">trips ( </w:t>
+      </w:r>
+      <w:proofErr w:type="spellStart"/>
+      <w:r>
+        <w:rPr>
+          <w:rFonts w:eastAsia="Times New Roman" w:cstheme="minorHAnsi"/>
+          <w:b/>
+          <w:bCs/>
+          <w:sz w:val="20"/>
+          <w:szCs w:val="20"/>
+          <w:u w:val="single"/>
+          <w:lang w:eastAsia="fr-FR"/>
+        </w:rPr>
+        <w:t>trip_code</w:t>
+      </w:r>
+      <w:proofErr w:type="spellEnd"/>
+      <w:r>
+        <w:rPr>
+          <w:rFonts w:eastAsia="Times New Roman" w:cstheme="minorHAnsi"/>
+          <w:sz w:val="20"/>
+          <w:szCs w:val="20"/>
+          <w:lang w:eastAsia="fr-FR"/>
+        </w:rPr>
+        <w:t xml:space="preserve">, </w:t>
+      </w:r>
+      <w:proofErr w:type="spellStart"/>
+      <w:r>
+        <w:rPr>
+          <w:rFonts w:eastAsia="Times New Roman" w:cstheme="minorHAnsi"/>
+          <w:b/>
+          <w:bCs/>
+          <w:sz w:val="20"/>
+          <w:szCs w:val="20"/>
+          <w:lang w:eastAsia="fr-FR"/>
+        </w:rPr>
+        <w:t>trip_title</w:t>
+      </w:r>
+      <w:proofErr w:type="spellEnd"/>
+      <w:r>
+        <w:rPr>
+          <w:rFonts w:eastAsia="Times New Roman" w:cstheme="minorHAnsi"/>
+          <w:b/>
+          <w:bCs/>
+          <w:sz w:val="20"/>
+          <w:szCs w:val="20"/>
+          <w:lang w:eastAsia="fr-FR"/>
+        </w:rPr>
+        <w:t xml:space="preserve">, </w:t>
+      </w:r>
+      <w:proofErr w:type="spellStart"/>
+      <w:r>
+        <w:rPr>
+          <w:rFonts w:eastAsia="Times New Roman" w:cstheme="minorHAnsi"/>
+          <w:b/>
+          <w:bCs/>
+          <w:sz w:val="20"/>
+          <w:szCs w:val="20"/>
+          <w:lang w:eastAsia="fr-FR"/>
+        </w:rPr>
+        <w:t>trip_available</w:t>
+      </w:r>
+      <w:proofErr w:type="spellEnd"/>
+      <w:r>
+        <w:rPr>
+          <w:rFonts w:eastAsia="Times New Roman" w:cstheme="minorHAnsi"/>
+          <w:b/>
+          <w:bCs/>
+          <w:sz w:val="20"/>
+          <w:szCs w:val="20"/>
+          <w:lang w:eastAsia="fr-FR"/>
+        </w:rPr>
+        <w:t xml:space="preserve">, </w:t>
+      </w:r>
+      <w:proofErr w:type="spellStart"/>
+      <w:r>
+        <w:rPr>
+          <w:rFonts w:eastAsia="Times New Roman" w:cstheme="minorHAnsi"/>
+          <w:b/>
+          <w:bCs/>
+          <w:sz w:val="20"/>
+          <w:szCs w:val="20"/>
+          <w:lang w:eastAsia="fr-FR"/>
+        </w:rPr>
+        <w:t>trip_start</w:t>
+      </w:r>
+      <w:proofErr w:type="spellEnd"/>
+      <w:r>
+        <w:rPr>
+          <w:rFonts w:eastAsia="Times New Roman" w:cstheme="minorHAnsi"/>
+          <w:b/>
+          <w:bCs/>
+          <w:sz w:val="20"/>
+          <w:szCs w:val="20"/>
+          <w:lang w:eastAsia="fr-FR"/>
+        </w:rPr>
+        <w:t xml:space="preserve">, </w:t>
+      </w:r>
+      <w:proofErr w:type="spellStart"/>
+      <w:r>
+        <w:rPr>
+          <w:rFonts w:eastAsia="Times New Roman" w:cstheme="minorHAnsi"/>
+          <w:b/>
+          <w:bCs/>
+          <w:sz w:val="20"/>
+          <w:szCs w:val="20"/>
+          <w:lang w:eastAsia="fr-FR"/>
+        </w:rPr>
+        <w:t>trip_end</w:t>
+      </w:r>
+      <w:proofErr w:type="spellEnd"/>
+      <w:r>
+        <w:rPr>
+          <w:rFonts w:eastAsia="Times New Roman" w:cstheme="minorHAnsi"/>
+          <w:b/>
+          <w:bCs/>
+          <w:sz w:val="20"/>
+          <w:szCs w:val="20"/>
+          <w:lang w:eastAsia="fr-FR"/>
+        </w:rPr>
+        <w:t xml:space="preserve">, </w:t>
+      </w:r>
+      <w:proofErr w:type="spellStart"/>
+      <w:r>
+        <w:rPr>
+          <w:rFonts w:eastAsia="Times New Roman" w:cstheme="minorHAnsi"/>
+          <w:b/>
+          <w:bCs/>
+          <w:sz w:val="20"/>
+          <w:szCs w:val="20"/>
+          <w:lang w:eastAsia="fr-FR"/>
+        </w:rPr>
+        <w:t>trip_price</w:t>
+      </w:r>
+      <w:proofErr w:type="spellEnd"/>
+      <w:r>
+        <w:rPr>
+          <w:rFonts w:eastAsia="Times New Roman" w:cstheme="minorHAnsi"/>
+          <w:b/>
+          <w:bCs/>
+          <w:sz w:val="20"/>
+          <w:szCs w:val="20"/>
+          <w:lang w:eastAsia="fr-FR"/>
+        </w:rPr>
+        <w:t xml:space="preserve">, </w:t>
+      </w:r>
+      <w:proofErr w:type="spellStart"/>
+      <w:r>
+        <w:rPr>
+          <w:rFonts w:eastAsia="Times New Roman" w:cstheme="minorHAnsi"/>
+          <w:b/>
+          <w:bCs/>
+          <w:sz w:val="20"/>
+          <w:szCs w:val="20"/>
+          <w:lang w:eastAsia="fr-FR"/>
+        </w:rPr>
+        <w:t>trip_overview</w:t>
+      </w:r>
+      <w:proofErr w:type="spellEnd"/>
+      <w:r>
+        <w:rPr>
+          <w:rFonts w:eastAsia="Times New Roman" w:cstheme="minorHAnsi"/>
+          <w:sz w:val="20"/>
+          <w:szCs w:val="20"/>
+          <w:lang w:eastAsia="fr-FR"/>
+        </w:rPr>
+        <w:t xml:space="preserve">, </w:t>
+      </w:r>
+      <w:proofErr w:type="spellStart"/>
+      <w:r>
+        <w:rPr>
+          <w:rFonts w:eastAsia="Times New Roman" w:cstheme="minorHAnsi"/>
+          <w:sz w:val="20"/>
+          <w:szCs w:val="20"/>
+          <w:lang w:eastAsia="fr-FR"/>
+        </w:rPr>
+        <w:t>trip_description</w:t>
+      </w:r>
+      <w:proofErr w:type="spellEnd"/>
+      <w:r>
+        <w:rPr>
+          <w:rFonts w:eastAsia="Times New Roman" w:cstheme="minorHAnsi"/>
+          <w:sz w:val="20"/>
+          <w:szCs w:val="20"/>
+          <w:lang w:eastAsia="fr-FR"/>
+        </w:rPr>
+        <w:t xml:space="preserve"> ) </w:t>
+      </w:r>
+    </w:p>
+    <w:p>
+      <w:pPr>
+        <w:ind w:firstLine="0"/>
+        <w:rPr>
+          <w:rFonts w:eastAsia="Times New Roman" w:cstheme="minorHAnsi"/>
+          <w:sz w:val="20"/>
+          <w:szCs w:val="20"/>
+          <w:lang w:eastAsia="fr-FR"/>
+        </w:rPr>
+      </w:pPr>
+    </w:p>
+    <w:p>
+      <w:pPr>
+        <w:ind w:firstLine="0"/>
+        <w:rPr>
+          <w:rFonts w:eastAsia="Times New Roman" w:cstheme="minorHAnsi"/>
+          <w:sz w:val="20"/>
+          <w:szCs w:val="20"/>
+          <w:lang w:eastAsia="fr-FR"/>
+        </w:rPr>
+      </w:pPr>
+      <w:proofErr w:type="spellStart"/>
+      <w:r>
+        <w:rPr>
+          <w:rFonts w:eastAsia="Times New Roman" w:cstheme="minorHAnsi"/>
+          <w:sz w:val="20"/>
+          <w:szCs w:val="20"/>
+          <w:lang w:eastAsia="fr-FR"/>
+        </w:rPr>
+        <w:t>themes</w:t>
+      </w:r>
+      <w:proofErr w:type="spellEnd"/>
+      <w:r>
+        <w:rPr>
+          <w:rFonts w:eastAsia="Times New Roman" w:cstheme="minorHAnsi"/>
+          <w:sz w:val="20"/>
+          <w:szCs w:val="20"/>
+          <w:lang w:eastAsia="fr-FR"/>
+        </w:rPr>
+        <w:t xml:space="preserve"> ( </w:t>
+      </w:r>
+      <w:proofErr w:type="spellStart"/>
+      <w:r>
+        <w:rPr>
+          <w:rFonts w:eastAsia="Times New Roman" w:cstheme="minorHAnsi"/>
+          <w:b/>
+          <w:bCs/>
+          <w:sz w:val="20"/>
+          <w:szCs w:val="20"/>
+          <w:u w:val="single"/>
+          <w:lang w:eastAsia="fr-FR"/>
+        </w:rPr>
+        <w:t>theme_code</w:t>
+      </w:r>
+      <w:proofErr w:type="spellEnd"/>
+      <w:r>
+        <w:rPr>
+          <w:rFonts w:eastAsia="Times New Roman" w:cstheme="minorHAnsi"/>
+          <w:sz w:val="20"/>
+          <w:szCs w:val="20"/>
+          <w:lang w:eastAsia="fr-FR"/>
+        </w:rPr>
+        <w:t xml:space="preserve">, </w:t>
+      </w:r>
+      <w:proofErr w:type="spellStart"/>
+      <w:r>
+        <w:rPr>
+          <w:rFonts w:eastAsia="Times New Roman" w:cstheme="minorHAnsi"/>
+          <w:b/>
+          <w:bCs/>
+          <w:sz w:val="20"/>
+          <w:szCs w:val="20"/>
+          <w:lang w:eastAsia="fr-FR"/>
+        </w:rPr>
+        <w:t>theme_name</w:t>
+      </w:r>
+      <w:proofErr w:type="spellEnd"/>
+      <w:r>
+        <w:rPr>
+          <w:rFonts w:eastAsia="Times New Roman" w:cstheme="minorHAnsi"/>
+          <w:sz w:val="20"/>
+          <w:szCs w:val="20"/>
+          <w:lang w:eastAsia="fr-FR"/>
+        </w:rPr>
+        <w:t xml:space="preserve">, </w:t>
+      </w:r>
+      <w:proofErr w:type="spellStart"/>
+      <w:r>
+        <w:rPr>
+          <w:rFonts w:eastAsia="Times New Roman" w:cstheme="minorHAnsi"/>
+          <w:sz w:val="20"/>
+          <w:szCs w:val="20"/>
+          <w:lang w:eastAsia="fr-FR"/>
+        </w:rPr>
+        <w:t>theme_description</w:t>
+      </w:r>
+      <w:proofErr w:type="spellEnd"/>
+      <w:r>
+        <w:rPr>
+          <w:rFonts w:eastAsia="Times New Roman" w:cstheme="minorHAnsi"/>
+          <w:sz w:val="20"/>
+          <w:szCs w:val="20"/>
+          <w:lang w:eastAsia="fr-FR"/>
+        </w:rPr>
+        <w:t xml:space="preserve"> )</w:t>
+      </w:r>
+    </w:p>
+    <w:p>
+      <w:pPr>
+        <w:ind w:firstLine="0"/>
+        <w:rPr>
+          <w:rFonts w:eastAsia="Times New Roman" w:cstheme="minorHAnsi"/>
+          <w:sz w:val="20"/>
+          <w:szCs w:val="20"/>
+          <w:lang w:eastAsia="fr-FR"/>
+        </w:rPr>
+      </w:pPr>
+    </w:p>
+    <w:p>
+      <w:pPr>
+        <w:ind w:firstLine="0"/>
+        <w:rPr>
+          <w:rFonts w:eastAsia="Times New Roman" w:cstheme="minorHAnsi"/>
+          <w:sz w:val="20"/>
+          <w:szCs w:val="20"/>
+          <w:lang w:eastAsia="fr-FR"/>
+        </w:rPr>
+      </w:pPr>
+      <w:proofErr w:type="spellStart"/>
+      <w:r>
+        <w:rPr>
+          <w:rFonts w:eastAsia="Times New Roman" w:cstheme="minorHAnsi"/>
+          <w:sz w:val="20"/>
+          <w:szCs w:val="20"/>
+          <w:lang w:eastAsia="fr-FR"/>
+        </w:rPr>
+        <w:t>trips_themes</w:t>
+      </w:r>
+      <w:proofErr w:type="spellEnd"/>
+      <w:r>
+        <w:rPr>
+          <w:rFonts w:eastAsia="Times New Roman" w:cstheme="minorHAnsi"/>
+          <w:sz w:val="20"/>
+          <w:szCs w:val="20"/>
+          <w:lang w:eastAsia="fr-FR"/>
+        </w:rPr>
+        <w:t xml:space="preserve">  ( #</w:t>
+      </w:r>
+      <w:r>
+        <w:rPr>
+          <w:rFonts w:eastAsia="Times New Roman" w:cstheme="minorHAnsi"/>
+          <w:b/>
+          <w:bCs/>
+          <w:sz w:val="20"/>
+          <w:szCs w:val="20"/>
+          <w:u w:val="single"/>
+          <w:lang w:eastAsia="fr-FR"/>
+        </w:rPr>
+        <w:t>trip</w:t>
+      </w:r>
+      <w:r>
+        <w:rPr>
+          <w:rFonts w:eastAsia="Times New Roman" w:cstheme="minorHAnsi"/>
+          <w:b/>
+          <w:bCs/>
+          <w:sz w:val="20"/>
+          <w:szCs w:val="20"/>
+          <w:u w:val="single"/>
+          <w:lang w:eastAsia="fr-FR"/>
+        </w:rPr>
+        <w:t>_</w:t>
+      </w:r>
+      <w:r>
+        <w:rPr>
+          <w:rFonts w:eastAsia="Times New Roman" w:cstheme="minorHAnsi"/>
+          <w:b/>
+          <w:bCs/>
+          <w:sz w:val="20"/>
+          <w:szCs w:val="20"/>
+          <w:u w:val="single"/>
+          <w:lang w:eastAsia="fr-FR"/>
+        </w:rPr>
+        <w:t>cod</w:t>
+      </w:r>
+      <w:r>
+        <w:rPr>
+          <w:rFonts w:eastAsia="Times New Roman" w:cstheme="minorHAnsi"/>
+          <w:b/>
+          <w:bCs/>
+          <w:sz w:val="20"/>
+          <w:szCs w:val="20"/>
+          <w:u w:val="single"/>
+          <w:lang w:eastAsia="fr-FR"/>
+        </w:rPr>
+        <w:t>e</w:t>
+      </w:r>
+      <w:r>
+        <w:rPr>
+          <w:rFonts w:eastAsia="Times New Roman" w:cstheme="minorHAnsi"/>
+          <w:b/>
+          <w:bCs/>
+          <w:sz w:val="20"/>
+          <w:szCs w:val="20"/>
+          <w:lang w:eastAsia="fr-FR"/>
+        </w:rPr>
+        <w:t xml:space="preserve">, </w:t>
+      </w:r>
+      <w:r>
+        <w:rPr>
+          <w:rFonts w:eastAsia="Times New Roman" w:cstheme="minorHAnsi"/>
+          <w:b/>
+          <w:bCs/>
+          <w:sz w:val="20"/>
+          <w:szCs w:val="20"/>
+          <w:u w:val="single"/>
+          <w:lang w:eastAsia="fr-FR"/>
+        </w:rPr>
+        <w:t>#theme_code</w:t>
+      </w:r>
+      <w:r>
+        <w:rPr>
+          <w:rFonts w:eastAsia="Times New Roman" w:cstheme="minorHAnsi"/>
+          <w:sz w:val="20"/>
+          <w:szCs w:val="20"/>
+          <w:lang w:eastAsia="fr-FR"/>
+        </w:rPr>
+        <w:t xml:space="preserve"> )</w:t>
+      </w:r>
+    </w:p>
+    <w:p>
+      <w:pPr>
+        <w:ind w:firstLine="0"/>
+        <w:rPr>
+          <w:rFonts w:eastAsia="Times New Roman" w:cstheme="minorHAnsi"/>
+          <w:sz w:val="20"/>
+          <w:szCs w:val="20"/>
+          <w:lang w:eastAsia="fr-FR"/>
+        </w:rPr>
+      </w:pPr>
+    </w:p>
+    <w:p>
+      <w:pPr>
+        <w:ind w:firstLine="0"/>
+        <w:rPr>
+          <w:rFonts w:eastAsia="Times New Roman"/>
+          <w:sz w:val="20"/>
+          <w:szCs w:val="20"/>
+          <w:lang w:eastAsia="fr-FR"/>
+        </w:rPr>
+      </w:pPr>
+      <w:proofErr w:type="spellStart"/>
+      <w:r>
+        <w:rPr>
+          <w:rFonts w:eastAsia="Times New Roman"/>
+          <w:sz w:val="20"/>
+          <w:szCs w:val="20"/>
+          <w:lang w:eastAsia="fr-FR"/>
+        </w:rPr>
+        <w:t>trips_cities</w:t>
+      </w:r>
+      <w:proofErr w:type="spellEnd"/>
+      <w:r>
+        <w:rPr>
+          <w:rFonts w:eastAsia="Times New Roman"/>
+          <w:lang w:eastAsia="fr-FR"/>
+        </w:rPr>
+        <w:t xml:space="preserve"> </w:t>
+      </w:r>
+      <w:r>
+        <w:rPr>
+          <w:rFonts w:eastAsia="Times New Roman"/>
+          <w:sz w:val="20"/>
+          <w:szCs w:val="20"/>
+          <w:lang w:eastAsia="fr-FR"/>
+        </w:rPr>
+        <w:t>(</w:t>
+      </w:r>
+      <w:r>
+        <w:rPr>
+          <w:rFonts w:eastAsia="Times New Roman"/>
+          <w:sz w:val="20"/>
+          <w:szCs w:val="20"/>
+          <w:lang w:eastAsia="fr-FR"/>
+        </w:rPr>
+        <w:t xml:space="preserve"> </w:t>
+      </w:r>
+      <w:r>
+        <w:rPr>
+          <w:rFonts w:eastAsia="Times New Roman"/>
+          <w:b/>
+          <w:bCs/>
+          <w:sz w:val="20"/>
+          <w:szCs w:val="20"/>
+          <w:u w:val="single"/>
+          <w:lang w:eastAsia="fr-FR"/>
+        </w:rPr>
+        <w:t xml:space="preserve">#trip_code, #city_code, </w:t>
+      </w:r>
+      <w:proofErr w:type="spellStart"/>
+      <w:r>
+        <w:rPr>
+          <w:rFonts w:eastAsia="Times New Roman"/>
+          <w:b/>
+          <w:bCs/>
+          <w:sz w:val="20"/>
+          <w:szCs w:val="20"/>
+          <w:lang w:eastAsia="fr-FR"/>
+        </w:rPr>
+        <w:t>step_start</w:t>
+      </w:r>
+      <w:proofErr w:type="spellEnd"/>
+      <w:r>
+        <w:rPr>
+          <w:rFonts w:eastAsia="Times New Roman"/>
+          <w:b/>
+          <w:bCs/>
+          <w:sz w:val="20"/>
+          <w:szCs w:val="20"/>
+          <w:lang w:eastAsia="fr-FR"/>
+        </w:rPr>
+        <w:t xml:space="preserve">, </w:t>
+      </w:r>
+      <w:proofErr w:type="spellStart"/>
+      <w:r>
+        <w:rPr>
+          <w:rFonts w:eastAsia="Times New Roman"/>
+          <w:b/>
+          <w:bCs/>
+          <w:sz w:val="20"/>
+          <w:szCs w:val="20"/>
+          <w:lang w:eastAsia="fr-FR"/>
+        </w:rPr>
+        <w:t>step_end</w:t>
+      </w:r>
+      <w:proofErr w:type="spellEnd"/>
+      <w:r>
+        <w:rPr>
+          <w:rFonts w:eastAsia="Times New Roman"/>
+          <w:b/>
+          <w:bCs/>
+          <w:sz w:val="20"/>
+          <w:szCs w:val="20"/>
+          <w:lang w:eastAsia="fr-FR"/>
+        </w:rPr>
+        <w:t xml:space="preserve"> </w:t>
+      </w:r>
+      <w:r>
+        <w:rPr>
+          <w:rFonts w:eastAsia="Times New Roman"/>
+          <w:sz w:val="20"/>
+          <w:szCs w:val="20"/>
+          <w:lang w:eastAsia="fr-FR"/>
+        </w:rPr>
+        <w:t>)</w:t>
+      </w:r>
+    </w:p>
+    <w:p>
+      <w:pPr>
+        <w:ind w:firstLine="0"/>
+        <w:rPr>
+          <w:rFonts w:eastAsia="Times New Roman"/>
+          <w:sz w:val="20"/>
+          <w:szCs w:val="20"/>
+          <w:lang w:eastAsia="fr-FR"/>
+        </w:rPr>
+      </w:pPr>
+    </w:p>
+    <w:p>
+      <w:pPr>
+        <w:ind w:firstLine="0"/>
+        <w:rPr>
+          <w:rFonts w:eastAsia="Times New Roman"/>
+          <w:sz w:val="20"/>
+          <w:szCs w:val="20"/>
+          <w:lang w:eastAsia="fr-FR"/>
+        </w:rPr>
+      </w:pPr>
+    </w:p>
+    <w:p>
+      <w:pPr>
+        <w:ind w:firstLine="0"/>
+        <w:rPr>
+          <w:rFonts w:eastAsia="Times New Roman"/>
+          <w:sz w:val="20"/>
+          <w:szCs w:val="20"/>
+          <w:lang w:eastAsia="fr-FR"/>
+        </w:rPr>
+      </w:pPr>
+    </w:p>
+    <w:p>
+      <w:pPr>
+        <w:ind w:firstLine="0"/>
+        <w:rPr>
+          <w:rFonts w:eastAsia="Times New Roman" w:cstheme="minorHAnsi"/>
+          <w:color w:val="C00000"/>
+          <w:sz w:val="20"/>
+          <w:szCs w:val="20"/>
+          <w:lang w:eastAsia="fr-FR"/>
+        </w:rPr>
+      </w:pPr>
+      <w:r>
+        <w:rPr>
+          <w:rFonts w:eastAsia="Times New Roman"/>
+          <w:color w:val="C00000"/>
+          <w:sz w:val="20"/>
+          <w:szCs w:val="20"/>
+          <w:lang w:eastAsia="fr-FR"/>
+        </w:rPr>
+        <w:t xml:space="preserve">(complétez ce </w:t>
+      </w:r>
+      <w:proofErr w:type="gramStart"/>
+      <w:r>
+        <w:rPr>
+          <w:rFonts w:eastAsia="Times New Roman"/>
+          <w:color w:val="C00000"/>
+          <w:sz w:val="20"/>
+          <w:szCs w:val="20"/>
+          <w:lang w:eastAsia="fr-FR"/>
+        </w:rPr>
+        <w:t>modèle  logique</w:t>
+      </w:r>
+      <w:proofErr w:type="gramEnd"/>
+      <w:r>
+        <w:rPr>
+          <w:rFonts w:eastAsia="Times New Roman"/>
+          <w:color w:val="C00000"/>
+          <w:sz w:val="20"/>
+          <w:szCs w:val="20"/>
+          <w:lang w:eastAsia="fr-FR"/>
+        </w:rPr>
+        <w:t>)</w:t>
+      </w:r>
     </w:p>
     <w:p>
       <w:pPr>
@@ -14125,98 +15737,7 @@
           <w:lang w:eastAsia="fr-FR"/>
         </w:rPr>
       </w:pPr>
-      <w:bookmarkStart w:id="9" w:name="_Toc46841276"/>
-      <w:r>
-        <w:rPr>
-          <w:rFonts w:eastAsia="Times New Roman"/>
-          <w:lang w:eastAsia="fr-FR"/>
-        </w:rPr>
-        <w:lastRenderedPageBreak/>
-        <w:t>Modèle Logique des Données (MLD)</w:t>
-      </w:r>
-      <w:bookmarkEnd w:id="9"/>
-    </w:p>
-    <w:p>
-      <w:pPr>
-        <w:ind w:firstLine="0"/>
-        <w:rPr>
-          <w:rFonts w:eastAsia="Times New Roman" w:cstheme="minorHAnsi"/>
-          <w:sz w:val="20"/>
-          <w:szCs w:val="20"/>
-          <w:lang w:eastAsia="fr-FR"/>
-        </w:rPr>
-      </w:pPr>
-    </w:p>
-    <w:p>
-      <w:pPr>
-        <w:ind w:firstLine="0"/>
-        <w:rPr>
-          <w:rFonts w:eastAsia="Times New Roman" w:cstheme="minorHAnsi"/>
-          <w:sz w:val="20"/>
-          <w:szCs w:val="20"/>
-          <w:lang w:eastAsia="fr-FR"/>
-        </w:rPr>
-      </w:pPr>
-      <w:r>
-        <w:rPr>
-          <w:rFonts w:eastAsia="Times New Roman" w:cstheme="minorHAnsi"/>
-          <w:sz w:val="20"/>
-          <w:szCs w:val="20"/>
-          <w:lang w:eastAsia="fr-FR"/>
-        </w:rPr>
-        <w:t>@TODO</w:t>
-      </w:r>
-    </w:p>
-    <w:p>
-      <w:pPr>
-        <w:ind w:firstLine="0"/>
-        <w:rPr>
-          <w:rFonts w:eastAsia="Times New Roman" w:cstheme="minorHAnsi"/>
-          <w:sz w:val="20"/>
-          <w:szCs w:val="20"/>
-          <w:lang w:eastAsia="fr-FR"/>
-        </w:rPr>
-      </w:pPr>
-    </w:p>
-    <w:p>
-      <w:pPr>
-        <w:ind w:firstLine="0"/>
-        <w:rPr>
-          <w:rFonts w:eastAsia="Times New Roman" w:cstheme="minorHAnsi"/>
-          <w:sz w:val="20"/>
-          <w:szCs w:val="20"/>
-          <w:lang w:eastAsia="fr-FR"/>
-        </w:rPr>
-      </w:pPr>
-    </w:p>
-    <w:p>
-      <w:pPr>
-        <w:rPr>
-          <w:rFonts w:asciiTheme="majorHAnsi" w:eastAsia="Times New Roman" w:hAnsiTheme="majorHAnsi" w:cstheme="majorBidi"/>
-          <w:b/>
-          <w:color w:val="234F77" w:themeColor="accent1" w:themeShade="80"/>
-          <w:sz w:val="24"/>
-          <w:szCs w:val="24"/>
-          <w:lang w:eastAsia="fr-FR"/>
-        </w:rPr>
-      </w:pPr>
-      <w:r>
-        <w:rPr>
-          <w:rFonts w:eastAsia="Times New Roman"/>
-          <w:lang w:eastAsia="fr-FR"/>
-        </w:rPr>
-        <w:br w:type="page"/>
-      </w:r>
-    </w:p>
-    <w:p>
-      <w:pPr>
-        <w:pStyle w:val="Titre1"/>
-        <w:rPr>
-          <w:rFonts w:eastAsia="Times New Roman"/>
-          <w:lang w:eastAsia="fr-FR"/>
-        </w:rPr>
-      </w:pPr>
-      <w:bookmarkStart w:id="10" w:name="_Toc46841277"/>
+      <w:bookmarkStart w:id="10" w:name="_Toc47517961"/>
       <w:r>
         <w:rPr>
           <w:rFonts w:eastAsia="Times New Roman"/>
@@ -14255,7 +15776,67 @@
           <w:szCs w:val="20"/>
           <w:lang w:eastAsia="fr-FR"/>
         </w:rPr>
-        <w:t>@TODO</w:t>
+        <w:t>Installer un environnement web (</w:t>
+      </w:r>
+      <w:proofErr w:type="spellStart"/>
+      <w:r>
+        <w:rPr>
+          <w:rFonts w:eastAsia="Times New Roman" w:cstheme="minorHAnsi"/>
+          <w:sz w:val="20"/>
+          <w:szCs w:val="20"/>
+          <w:lang w:eastAsia="fr-FR"/>
+        </w:rPr>
+        <w:t>Xampp</w:t>
+      </w:r>
+      <w:proofErr w:type="spellEnd"/>
+      <w:r>
+        <w:rPr>
+          <w:rFonts w:eastAsia="Times New Roman" w:cstheme="minorHAnsi"/>
+          <w:sz w:val="20"/>
+          <w:szCs w:val="20"/>
+          <w:lang w:eastAsia="fr-FR"/>
+        </w:rPr>
+        <w:t xml:space="preserve">, </w:t>
+      </w:r>
+      <w:proofErr w:type="spellStart"/>
+      <w:r>
+        <w:rPr>
+          <w:rFonts w:eastAsia="Times New Roman" w:cstheme="minorHAnsi"/>
+          <w:sz w:val="20"/>
+          <w:szCs w:val="20"/>
+          <w:lang w:eastAsia="fr-FR"/>
+        </w:rPr>
+        <w:t>Wamp</w:t>
+      </w:r>
+      <w:proofErr w:type="spellEnd"/>
+      <w:r>
+        <w:rPr>
+          <w:rFonts w:eastAsia="Times New Roman" w:cstheme="minorHAnsi"/>
+          <w:sz w:val="20"/>
+          <w:szCs w:val="20"/>
+          <w:lang w:eastAsia="fr-FR"/>
+        </w:rPr>
+        <w:t xml:space="preserve">, </w:t>
+      </w:r>
+      <w:proofErr w:type="spellStart"/>
+      <w:r>
+        <w:rPr>
+          <w:rFonts w:eastAsia="Times New Roman" w:cstheme="minorHAnsi"/>
+          <w:sz w:val="20"/>
+          <w:szCs w:val="20"/>
+          <w:lang w:eastAsia="fr-FR"/>
+        </w:rPr>
+        <w:t>Laragon</w:t>
+      </w:r>
+      <w:proofErr w:type="spellEnd"/>
+      <w:r>
+        <w:rPr>
+          <w:rFonts w:eastAsia="Times New Roman" w:cstheme="minorHAnsi"/>
+          <w:sz w:val="20"/>
+          <w:szCs w:val="20"/>
+          <w:lang w:eastAsia="fr-FR"/>
+        </w:rPr>
+        <w:t>, MAMP)</w:t>
       </w:r>
     </w:p>
     <w:p>
@@ -14268,16 +15849,78 @@
           <w:lang w:eastAsia="fr-FR"/>
         </w:rPr>
       </w:pPr>
+      <w:r>
+        <w:rPr>
+          <w:rFonts w:eastAsia="Times New Roman" w:cstheme="minorHAnsi"/>
+          <w:sz w:val="20"/>
+          <w:szCs w:val="20"/>
+          <w:lang w:eastAsia="fr-FR"/>
+        </w:rPr>
+        <w:t>Installer MySQL Workbench</w:t>
+      </w:r>
     </w:p>
     <w:p>
       <w:pPr>
+        <w:ind w:firstLine="0"/>
+        <w:rPr>
+          <w:rFonts w:eastAsia="Times New Roman" w:cstheme="minorHAnsi"/>
+          <w:sz w:val="20"/>
+          <w:szCs w:val="20"/>
+          <w:lang w:eastAsia="fr-FR"/>
+        </w:rPr>
+      </w:pPr>
+    </w:p>
+    <w:p>
+      <w:pPr>
+        <w:ind w:firstLine="0"/>
+        <w:rPr>
+          <w:rFonts w:eastAsia="Times New Roman" w:cstheme="minorHAnsi"/>
+          <w:sz w:val="20"/>
+          <w:szCs w:val="20"/>
+          <w:lang w:eastAsia="fr-FR"/>
+        </w:rPr>
+      </w:pPr>
+    </w:p>
+    <w:p>
+      <w:pPr>
+        <w:ind w:firstLine="0"/>
+        <w:rPr>
+          <w:rFonts w:eastAsia="Times New Roman" w:cstheme="minorHAnsi"/>
+          <w:sz w:val="20"/>
+          <w:szCs w:val="20"/>
+          <w:lang w:eastAsia="fr-FR"/>
+        </w:rPr>
+      </w:pPr>
+      <w:r>
+        <w:rPr>
+          <w:rFonts w:eastAsia="Times New Roman" w:cstheme="minorHAnsi"/>
+          <w:sz w:val="20"/>
+          <w:szCs w:val="20"/>
+          <w:lang w:eastAsia="fr-FR"/>
+        </w:rPr>
+        <w:t>@TODO</w:t>
+      </w:r>
+    </w:p>
+    <w:p>
+      <w:pPr>
+        <w:ind w:firstLine="0"/>
+        <w:rPr>
+          <w:rFonts w:eastAsia="Times New Roman" w:cstheme="minorHAnsi"/>
+          <w:sz w:val="20"/>
+          <w:szCs w:val="20"/>
+          <w:lang w:eastAsia="fr-FR"/>
+        </w:rPr>
+      </w:pPr>
+    </w:p>
+    <w:p>
+      <w:pPr>
         <w:pStyle w:val="Titre2"/>
         <w:rPr>
           <w:rFonts w:eastAsia="Times New Roman"/>
           <w:lang w:eastAsia="fr-FR"/>
         </w:rPr>
       </w:pPr>
-      <w:bookmarkStart w:id="11" w:name="_Toc46841278"/>
+      <w:bookmarkStart w:id="11" w:name="_Toc47517962"/>
       <w:r>
         <w:rPr>
           <w:rFonts w:eastAsia="Times New Roman"/>
@@ -14308,16 +15951,60 @@
           <w:lang w:eastAsia="fr-FR"/>
         </w:rPr>
       </w:pPr>
+      <w:proofErr w:type="spellStart"/>
+      <w:r>
+        <w:rPr>
+          <w:rFonts w:eastAsia="Times New Roman" w:cstheme="minorHAnsi"/>
+          <w:sz w:val="20"/>
+          <w:szCs w:val="20"/>
+          <w:lang w:eastAsia="fr-FR"/>
+        </w:rPr>
+        <w:t>Intro.sql</w:t>
+      </w:r>
+      <w:proofErr w:type="spellEnd"/>
     </w:p>
     <w:p>
       <w:pPr>
+        <w:ind w:firstLine="0"/>
+        <w:rPr>
+          <w:rFonts w:eastAsia="Times New Roman" w:cstheme="minorHAnsi"/>
+          <w:sz w:val="20"/>
+          <w:szCs w:val="20"/>
+          <w:lang w:eastAsia="fr-FR"/>
+        </w:rPr>
+      </w:pPr>
+      <w:proofErr w:type="spellStart"/>
+      <w:r>
+        <w:rPr>
+          <w:rFonts w:eastAsia="Times New Roman" w:cstheme="minorHAnsi"/>
+          <w:sz w:val="20"/>
+          <w:szCs w:val="20"/>
+          <w:lang w:eastAsia="fr-FR"/>
+        </w:rPr>
+        <w:t>Intro_donnees_views.sql</w:t>
+      </w:r>
+      <w:proofErr w:type="spellEnd"/>
+    </w:p>
+    <w:p>
+      <w:pPr>
+        <w:ind w:firstLine="0"/>
+        <w:rPr>
+          <w:rFonts w:eastAsia="Times New Roman" w:cstheme="minorHAnsi"/>
+          <w:sz w:val="20"/>
+          <w:szCs w:val="20"/>
+          <w:lang w:eastAsia="fr-FR"/>
+        </w:rPr>
+      </w:pPr>
+    </w:p>
+    <w:p>
+      <w:pPr>
         <w:pStyle w:val="Titre2"/>
         <w:rPr>
           <w:rFonts w:eastAsia="Times New Roman"/>
           <w:lang w:eastAsia="fr-FR"/>
         </w:rPr>
       </w:pPr>
-      <w:bookmarkStart w:id="12" w:name="_Toc46841279"/>
+      <w:bookmarkStart w:id="12" w:name="_Toc47517963"/>
       <w:r>
         <w:rPr>
           <w:rFonts w:eastAsia="Times New Roman"/>
@@ -14348,16 +16035,38 @@
           <w:lang w:eastAsia="fr-FR"/>
         </w:rPr>
       </w:pPr>
+      <w:proofErr w:type="spellStart"/>
+      <w:r>
+        <w:rPr>
+          <w:rFonts w:eastAsia="Times New Roman" w:cstheme="minorHAnsi"/>
+          <w:sz w:val="20"/>
+          <w:szCs w:val="20"/>
+          <w:lang w:eastAsia="fr-FR"/>
+        </w:rPr>
+        <w:t>Intro_donnees_insert.sql</w:t>
+      </w:r>
+      <w:proofErr w:type="spellEnd"/>
     </w:p>
     <w:p>
       <w:pPr>
+        <w:ind w:firstLine="0"/>
+        <w:rPr>
+          <w:rFonts w:eastAsia="Times New Roman" w:cstheme="minorHAnsi"/>
+          <w:sz w:val="20"/>
+          <w:szCs w:val="20"/>
+          <w:lang w:eastAsia="fr-FR"/>
+        </w:rPr>
+      </w:pPr>
+    </w:p>
+    <w:p>
+      <w:pPr>
         <w:pStyle w:val="Titre2"/>
         <w:rPr>
           <w:rFonts w:eastAsia="Times New Roman"/>
           <w:lang w:eastAsia="fr-FR"/>
         </w:rPr>
       </w:pPr>
-      <w:bookmarkStart w:id="13" w:name="_Toc46841280"/>
+      <w:bookmarkStart w:id="13" w:name="_Toc47517964"/>
       <w:r>
         <w:rPr>
           <w:rFonts w:eastAsia="Times New Roman"/>
@@ -14388,16 +16097,38 @@
           <w:lang w:eastAsia="fr-FR"/>
         </w:rPr>
       </w:pPr>
+      <w:proofErr w:type="spellStart"/>
+      <w:r>
+        <w:rPr>
+          <w:rFonts w:eastAsia="Times New Roman" w:cstheme="minorHAnsi"/>
+          <w:sz w:val="20"/>
+          <w:szCs w:val="20"/>
+          <w:lang w:eastAsia="fr-FR"/>
+        </w:rPr>
+        <w:t>Intro_donnees_tests.sql</w:t>
+      </w:r>
+      <w:proofErr w:type="spellEnd"/>
     </w:p>
     <w:p>
       <w:pPr>
+        <w:ind w:firstLine="0"/>
+        <w:rPr>
+          <w:rFonts w:eastAsia="Times New Roman" w:cstheme="minorHAnsi"/>
+          <w:sz w:val="20"/>
+          <w:szCs w:val="20"/>
+          <w:lang w:eastAsia="fr-FR"/>
+        </w:rPr>
+      </w:pPr>
+    </w:p>
+    <w:p>
+      <w:pPr>
         <w:pStyle w:val="Titre2"/>
         <w:rPr>
           <w:rFonts w:eastAsia="Times New Roman"/>
           <w:lang w:eastAsia="fr-FR"/>
         </w:rPr>
       </w:pPr>
-      <w:bookmarkStart w:id="14" w:name="_Toc46841281"/>
+      <w:bookmarkStart w:id="14" w:name="_Toc47517965"/>
       <w:r>
         <w:rPr>
           <w:rFonts w:eastAsia="Times New Roman"/>
@@ -14428,16 +16159,38 @@
           <w:lang w:eastAsia="fr-FR"/>
         </w:rPr>
       </w:pPr>
+      <w:proofErr w:type="spellStart"/>
+      <w:r>
+        <w:rPr>
+          <w:rFonts w:eastAsia="Times New Roman" w:cstheme="minorHAnsi"/>
+          <w:sz w:val="20"/>
+          <w:szCs w:val="20"/>
+          <w:lang w:eastAsia="fr-FR"/>
+        </w:rPr>
+        <w:t>Intro_procedures.sql</w:t>
+      </w:r>
+      <w:proofErr w:type="spellEnd"/>
     </w:p>
     <w:p>
       <w:pPr>
+        <w:ind w:firstLine="0"/>
+        <w:rPr>
+          <w:rFonts w:eastAsia="Times New Roman" w:cstheme="minorHAnsi"/>
+          <w:sz w:val="20"/>
+          <w:szCs w:val="20"/>
+          <w:lang w:eastAsia="fr-FR"/>
+        </w:rPr>
+      </w:pPr>
+    </w:p>
+    <w:p>
+      <w:pPr>
         <w:pStyle w:val="Titre2"/>
         <w:rPr>
           <w:rFonts w:eastAsia="Times New Roman"/>
           <w:lang w:eastAsia="fr-FR"/>
         </w:rPr>
       </w:pPr>
-      <w:bookmarkStart w:id="15" w:name="_Toc46841282"/>
+      <w:bookmarkStart w:id="15" w:name="_Toc47517966"/>
       <w:r>
         <w:rPr>
           <w:rFonts w:eastAsia="Times New Roman"/>
@@ -14457,6 +16210,17 @@
           <w:lang w:eastAsia="fr-FR"/>
         </w:rPr>
       </w:pPr>
+      <w:proofErr w:type="spellStart"/>
+      <w:r>
+        <w:rPr>
+          <w:rFonts w:eastAsia="Times New Roman" w:cstheme="minorHAnsi"/>
+          <w:sz w:val="20"/>
+          <w:szCs w:val="20"/>
+          <w:lang w:eastAsia="fr-FR"/>
+        </w:rPr>
+        <w:t>Intro_triggers.sql</w:t>
+      </w:r>
+      <w:proofErr w:type="spellEnd"/>
     </w:p>
     <w:p>
       <w:pPr>
@@ -14629,45 +16393,6 @@
     </w:p>
     <w:p>
       <w:pPr>
-        <w:ind w:firstLine="0"/>
-        <w:rPr>
-          <w:rFonts w:asciiTheme="majorHAnsi" w:eastAsiaTheme="majorEastAsia" w:hAnsiTheme="majorHAnsi" w:cstheme="majorBidi"/>
-          <w:b/>
-          <w:bCs/>
-          <w:color w:val="3476B1" w:themeColor="accent1" w:themeShade="BF"/>
-          <w:sz w:val="28"/>
-          <w:szCs w:val="24"/>
-        </w:rPr>
-      </w:pPr>
-    </w:p>
-    <w:p>
-      <w:pPr>
-        <w:ind w:firstLine="0"/>
-        <w:rPr>
-          <w:rFonts w:asciiTheme="majorHAnsi" w:eastAsiaTheme="majorEastAsia" w:hAnsiTheme="majorHAnsi" w:cstheme="majorBidi"/>
-          <w:b/>
-          <w:bCs/>
-          <w:color w:val="3476B1" w:themeColor="accent1" w:themeShade="BF"/>
-          <w:sz w:val="28"/>
-          <w:szCs w:val="24"/>
-        </w:rPr>
-      </w:pPr>
-    </w:p>
-    <w:p>
-      <w:pPr>
-        <w:ind w:firstLine="0"/>
-        <w:rPr>
-          <w:rFonts w:asciiTheme="majorHAnsi" w:eastAsiaTheme="majorEastAsia" w:hAnsiTheme="majorHAnsi" w:cstheme="majorBidi"/>
-          <w:b/>
-          <w:bCs/>
-          <w:color w:val="3476B1" w:themeColor="accent1" w:themeShade="BF"/>
-          <w:sz w:val="28"/>
-          <w:szCs w:val="24"/>
-        </w:rPr>
-      </w:pPr>
-    </w:p>
-    <w:p>
-      <w:pPr>
         <w:pBdr>
           <w:top w:val="single" w:sz="4" w:space="1" w:color="808080" w:themeColor="background1" w:themeShade="80"/>
         </w:pBdr>
@@ -14694,7 +16419,7 @@
           <w:sz w:val="20"/>
         </w:rPr>
       </w:pPr>
-      <w:hyperlink r:id="rId12" w:history="1">
+      <w:hyperlink r:id="rId16" w:history="1">
         <w:r>
           <w:rPr>
             <w:rStyle w:val="Lienhypertexte"/>
@@ -14706,9 +16431,6 @@
       </w:hyperlink>
     </w:p>
     <w:sectPr>
-      <w:headerReference w:type="default" r:id="rId13"/>
-      <w:footerReference w:type="default" r:id="rId14"/>
-      <w:footerReference w:type="first" r:id="rId15"/>
       <w:pgSz w:w="11906" w:h="16838" w:code="9"/>
       <w:pgMar w:top="284" w:right="720" w:bottom="720" w:left="720" w:header="425" w:footer="522" w:gutter="0"/>
       <w:pgNumType w:start="0"/>
@@ -14773,7 +16495,7 @@
               <wp:lineTo x="0" y="0"/>
             </wp:wrapPolygon>
           </wp:wrapTight>
-          <wp:docPr id="5" name="Image 5"/>
+          <wp:docPr id="7" name="Image 7"/>
           <wp:cNvGraphicFramePr>
             <a:graphicFrameLocks xmlns:a="http://schemas.openxmlformats.org/drawingml/2006/main" noChangeAspect="1"/>
           </wp:cNvGraphicFramePr>
@@ -15272,7 +16994,7 @@
           <wp:extent cx="586800" cy="385200"/>
           <wp:effectExtent l="0" t="0" r="3810" b="0"/>
           <wp:wrapSquare wrapText="bothSides"/>
-          <wp:docPr id="3" name="Image 3"/>
+          <wp:docPr id="6" name="Image 6"/>
           <wp:cNvGraphicFramePr>
             <a:graphicFrameLocks xmlns:a="http://schemas.openxmlformats.org/drawingml/2006/main" noChangeAspect="1"/>
           </wp:cNvGraphicFramePr>
@@ -21319,7 +23041,7 @@
     <w:charset w:val="00"/>
     <w:family w:val="roman"/>
     <w:pitch w:val="variable"/>
-    <w:sig w:usb0="E0002AFF" w:usb1="C0007843" w:usb2="00000009" w:usb3="00000000" w:csb0="000001FF" w:csb1="00000000"/>
+    <w:sig w:usb0="E0002EFF" w:usb1="C000785B" w:usb2="00000009" w:usb3="00000000" w:csb0="000001FF" w:csb1="00000000"/>
   </w:font>
   <w:font w:name="Courier New">
     <w:panose1 w:val="02070309020205020404"/>
@@ -21340,14 +23062,14 @@
     <w:charset w:val="00"/>
     <w:family w:val="swiss"/>
     <w:pitch w:val="variable"/>
-    <w:sig w:usb0="E0002AFF" w:usb1="4000ACFF" w:usb2="00000001" w:usb3="00000000" w:csb0="000001FF" w:csb1="00000000"/>
+    <w:sig w:usb0="E4002EFF" w:usb1="C000247B" w:usb2="00000009" w:usb3="00000000" w:csb0="000001FF" w:csb1="00000000"/>
   </w:font>
   <w:font w:name="Calibri Light">
     <w:panose1 w:val="020F0302020204030204"/>
     <w:charset w:val="00"/>
     <w:family w:val="swiss"/>
     <w:pitch w:val="variable"/>
-    <w:sig w:usb0="A0002AEF" w:usb1="4000207B" w:usb2="00000000" w:usb3="00000000" w:csb0="000001FF" w:csb1="00000000"/>
+    <w:sig w:usb0="E4002EFF" w:usb1="C000247B" w:usb2="00000009" w:usb3="00000000" w:csb0="000001FF" w:csb1="00000000"/>
   </w:font>
   <w:font w:name="Tahoma">
     <w:panose1 w:val="020B0604030504040204"/>
@@ -21394,6 +23116,8 @@
     <w:rsid w:val="005D12EE"/>
     <w:rsid w:val="00636E0E"/>
     <w:rsid w:val="00653EDB"/>
+    <w:rsid w:val="00654F22"/>
+    <w:rsid w:val="007506CC"/>
     <w:rsid w:val="00841E73"/>
     <w:rsid w:val="008C0BF5"/>
     <w:rsid w:val="008D6294"/>
@@ -21405,6 +23129,7 @@
     <w:rsid w:val="009C411D"/>
     <w:rsid w:val="00A20C5C"/>
     <w:rsid w:val="00A7018B"/>
+    <w:rsid w:val="00B26413"/>
     <w:rsid w:val="00C16BB7"/>
     <w:rsid w:val="00CC1ADA"/>
     <w:rsid w:val="00DA45CD"/>

</xml_diff>